<commit_message>
draft text for introduction
some thoughts on content for this section.
</commit_message>
<xml_diff>
--- a/doc/Pubs/USConnect2018/TT17.docx
+++ b/doc/Pubs/USConnect2018/TT17.docx
@@ -1,6 +1,6 @@
 
 <file path=word/document.xml><?xml version="1.0" encoding="utf-8"?>
-<w:document xmlns:wpc="http://schemas.microsoft.com/office/word/2010/wordprocessingCanvas" xmlns:cx="http://schemas.microsoft.com/office/drawing/2014/chartex" xmlns:cx1="http://schemas.microsoft.com/office/drawing/2015/9/8/chartex" xmlns:cx2="http://schemas.microsoft.com/office/drawing/2015/10/21/chartex" xmlns:cx3="http://schemas.microsoft.com/office/drawing/2016/5/9/chartex" xmlns:cx4="http://schemas.microsoft.com/office/drawing/2016/5/10/chartex" xmlns:cx5="http://schemas.microsoft.com/office/drawing/2016/5/11/chartex" xmlns:mc="http://schemas.openxmlformats.org/markup-compatibility/2006" xmlns:o="urn:schemas-microsoft-com:office:office" xmlns:r="http://schemas.openxmlformats.org/officeDocument/2006/relationships" xmlns:m="http://schemas.openxmlformats.org/officeDocument/2006/math" xmlns:v="urn:schemas-microsoft-com:vml" xmlns:wp14="http://schemas.microsoft.com/office/word/2010/wordprocessingDrawing" xmlns:wp="http://schemas.openxmlformats.org/drawingml/2006/wordprocessingDrawing" xmlns:w10="urn:schemas-microsoft-com:office:word" xmlns:w="http://schemas.openxmlformats.org/wordprocessingml/2006/main" xmlns:w14="http://schemas.microsoft.com/office/word/2010/wordml" xmlns:w15="http://schemas.microsoft.com/office/word/2012/wordml" xmlns:w16se="http://schemas.microsoft.com/office/word/2015/wordml/symex" xmlns:wpg="http://schemas.microsoft.com/office/word/2010/wordprocessingGroup" xmlns:wpi="http://schemas.microsoft.com/office/word/2010/wordprocessingInk" xmlns:wne="http://schemas.microsoft.com/office/word/2006/wordml" xmlns:wps="http://schemas.microsoft.com/office/word/2010/wordprocessingShape" mc:Ignorable="w14 w15 w16se wp14">
+<w:document xmlns:wpc="http://schemas.microsoft.com/office/word/2010/wordprocessingCanvas" xmlns:cx="http://schemas.microsoft.com/office/drawing/2014/chartex" xmlns:cx1="http://schemas.microsoft.com/office/drawing/2015/9/8/chartex" xmlns:cx2="http://schemas.microsoft.com/office/drawing/2015/10/21/chartex" xmlns:cx3="http://schemas.microsoft.com/office/drawing/2016/5/9/chartex" xmlns:cx4="http://schemas.microsoft.com/office/drawing/2016/5/10/chartex" xmlns:cx5="http://schemas.microsoft.com/office/drawing/2016/5/11/chartex" xmlns:cx6="http://schemas.microsoft.com/office/drawing/2016/5/12/chartex" xmlns:cx7="http://schemas.microsoft.com/office/drawing/2016/5/13/chartex" xmlns:cx8="http://schemas.microsoft.com/office/drawing/2016/5/14/chartex" xmlns:mc="http://schemas.openxmlformats.org/markup-compatibility/2006" xmlns:aink="http://schemas.microsoft.com/office/drawing/2016/ink" xmlns:am3d="http://schemas.microsoft.com/office/drawing/2017/model3d" xmlns:o="urn:schemas-microsoft-com:office:office" xmlns:r="http://schemas.openxmlformats.org/officeDocument/2006/relationships" xmlns:m="http://schemas.openxmlformats.org/officeDocument/2006/math" xmlns:v="urn:schemas-microsoft-com:vml" xmlns:wp14="http://schemas.microsoft.com/office/word/2010/wordprocessingDrawing" xmlns:wp="http://schemas.openxmlformats.org/drawingml/2006/wordprocessingDrawing" xmlns:w10="urn:schemas-microsoft-com:office:word" xmlns:w="http://schemas.openxmlformats.org/wordprocessingml/2006/main" xmlns:w14="http://schemas.microsoft.com/office/word/2010/wordml" xmlns:w15="http://schemas.microsoft.com/office/word/2012/wordml" xmlns:w16cid="http://schemas.microsoft.com/office/word/2016/wordml/cid" xmlns:w16se="http://schemas.microsoft.com/office/word/2015/wordml/symex" xmlns:wpg="http://schemas.microsoft.com/office/word/2010/wordprocessingGroup" xmlns:wpi="http://schemas.microsoft.com/office/word/2010/wordprocessingInk" xmlns:wne="http://schemas.microsoft.com/office/word/2006/wordml" xmlns:wps="http://schemas.microsoft.com/office/word/2010/wordprocessingShape" mc:Ignorable="w14 w15 w16se w16cid wp14">
   <w:body>
     <w:p>
       <w:pPr>
@@ -176,16 +176,7 @@
           <w:rFonts w:ascii="Arial" w:hAnsi="Arial" w:cs="Arial"/>
           <w:szCs w:val="18"/>
         </w:rPr>
-        <w:t>The pharmaceutical industry continues to be plagued by data integration and management challenges across the clinical trial data life cyc</w:t>
-      </w:r>
-      <w:bookmarkStart w:id="0" w:name="_GoBack"/>
-      <w:bookmarkEnd w:id="0"/>
-      <w:r>
-        <w:rPr>
-          <w:rFonts w:ascii="Arial" w:hAnsi="Arial" w:cs="Arial"/>
-          <w:szCs w:val="18"/>
-        </w:rPr>
-        <w:t>le. Considerable progress has been made in recent years with the implementation of CDISC standards. Historically, standards focused on distinct segments of the clinical trial process: study design, submission, publication. To provide a future-proof solution, these standards must be adapted and integrated holistically and consistently across all use cases.</w:t>
+        <w:t>The pharmaceutical industry continues to be plagued by data integration and management challenges across the clinical trial data life cycle. Considerable progress has been made in recent years with the implementation of CDISC standards. Historically, standards focused on distinct segments of the clinical trial process: study design, submission, publication. To provide a future-proof solution, these standards must be adapted and integrated holistically and consistently across all use cases.</w:t>
       </w:r>
     </w:p>
     <w:p>
@@ -204,7 +195,23 @@
           <w:rFonts w:ascii="Arial" w:hAnsi="Arial" w:cs="Arial"/>
           <w:szCs w:val="18"/>
         </w:rPr>
-        <w:t>Linked Data provides a potential solution by representing clinical trial concepts at their atomic level, then leveraging ontological classification and rules integration. This paper reports results from the PhUSE project "Clinical Trials Data as RDF."  SDTM data was converted to Linked Data based on CDISC and custom ontologies, then reassembled into high-quality, submission-ready data sets. The approach has several advantages, including the inextricable representation of data and their meaning in ways not possible in traditional approaches</w:t>
+        <w:t xml:space="preserve">Linked Data provides a potential solution by representing clinical trial concepts at their atomic level, then leveraging ontological classification and rules integration. This paper reports results from the </w:t>
+      </w:r>
+      <w:proofErr w:type="spellStart"/>
+      <w:r>
+        <w:rPr>
+          <w:rFonts w:ascii="Arial" w:hAnsi="Arial" w:cs="Arial"/>
+          <w:szCs w:val="18"/>
+        </w:rPr>
+        <w:t>PhUSE</w:t>
+      </w:r>
+      <w:proofErr w:type="spellEnd"/>
+      <w:r>
+        <w:rPr>
+          <w:rFonts w:ascii="Arial" w:hAnsi="Arial" w:cs="Arial"/>
+          <w:szCs w:val="18"/>
+        </w:rPr>
+        <w:t xml:space="preserve"> project "Clinical Trials Data as RDF."  SDTM data was converted to Linked Data based on CDISC and custom ontologies, then reassembled into high-quality, submission-ready data sets. The approach has several advantages, including the inextricable representation of data and their meaning in ways not possible in traditional approaches</w:t>
       </w:r>
       <w:r>
         <w:rPr>
@@ -257,19 +264,1436 @@
       <w:pPr>
         <w:jc w:val="both"/>
         <w:rPr>
+          <w:ins w:id="0" w:author="aoliva" w:date="2018-04-09T08:53:00Z"/>
           <w:rFonts w:ascii="Arial" w:hAnsi="Arial" w:cs="Arial"/>
           <w:sz w:val="18"/>
           <w:szCs w:val="18"/>
         </w:rPr>
       </w:pPr>
-      <w:r>
-        <w:rPr>
+      <w:ins w:id="1" w:author="aoliva" w:date="2018-04-09T08:38:00Z">
+        <w:r>
+          <w:rPr>
+            <w:rFonts w:ascii="Arial" w:hAnsi="Arial" w:cs="Arial"/>
+            <w:sz w:val="18"/>
+            <w:szCs w:val="18"/>
+          </w:rPr>
+          <w:t xml:space="preserve">For more than 15 years, we have witnessed the </w:t>
+        </w:r>
+      </w:ins>
+      <w:ins w:id="2" w:author="aoliva" w:date="2018-04-09T08:39:00Z">
+        <w:r>
+          <w:rPr>
+            <w:rFonts w:ascii="Arial" w:hAnsi="Arial" w:cs="Arial"/>
+            <w:sz w:val="18"/>
+            <w:szCs w:val="18"/>
+          </w:rPr>
+          <w:t xml:space="preserve">gradual, and more recently, rapid adoption and implementation of CDISC standards. This has in general been a great </w:t>
+        </w:r>
+      </w:ins>
+      <w:ins w:id="3" w:author="aoliva" w:date="2018-04-09T08:40:00Z">
+        <w:r>
+          <w:rPr>
+            <w:rFonts w:ascii="Arial" w:hAnsi="Arial" w:cs="Arial"/>
+            <w:sz w:val="18"/>
+            <w:szCs w:val="18"/>
+          </w:rPr>
+          <w:t>success</w:t>
+        </w:r>
+      </w:ins>
+      <w:ins w:id="4" w:author="aoliva" w:date="2018-04-09T08:39:00Z">
+        <w:r>
+          <w:rPr>
+            <w:rFonts w:ascii="Arial" w:hAnsi="Arial" w:cs="Arial"/>
+            <w:sz w:val="18"/>
+            <w:szCs w:val="18"/>
+          </w:rPr>
+          <w:t xml:space="preserve"> </w:t>
+        </w:r>
+      </w:ins>
+      <w:ins w:id="5" w:author="aoliva" w:date="2018-04-09T08:40:00Z">
+        <w:r>
+          <w:rPr>
+            <w:rFonts w:ascii="Arial" w:hAnsi="Arial" w:cs="Arial"/>
+            <w:sz w:val="18"/>
+            <w:szCs w:val="18"/>
+          </w:rPr>
+          <w:t xml:space="preserve">story. For example, the </w:t>
+        </w:r>
+      </w:ins>
+      <w:ins w:id="6" w:author="aoliva" w:date="2018-04-09T08:50:00Z">
+        <w:r>
+          <w:rPr>
+            <w:rFonts w:ascii="Arial" w:hAnsi="Arial" w:cs="Arial"/>
+            <w:sz w:val="18"/>
+            <w:szCs w:val="18"/>
+          </w:rPr>
+          <w:t>implementation</w:t>
+        </w:r>
+      </w:ins>
+      <w:ins w:id="7" w:author="aoliva" w:date="2018-04-09T08:40:00Z">
+        <w:r>
+          <w:rPr>
+            <w:rFonts w:ascii="Arial" w:hAnsi="Arial" w:cs="Arial"/>
+            <w:sz w:val="18"/>
+            <w:szCs w:val="18"/>
+          </w:rPr>
+          <w:t xml:space="preserve"> of the Study Data Tabulation Model (SDTM) for regulatory submission datasets to the FDA has led to a new generation of automated tools to process and analyze the data resulting in improvements and efficiencies in </w:t>
+        </w:r>
+      </w:ins>
+      <w:ins w:id="8" w:author="aoliva" w:date="2018-04-09T08:43:00Z">
+        <w:r>
+          <w:rPr>
+            <w:rFonts w:ascii="Arial" w:hAnsi="Arial" w:cs="Arial"/>
+            <w:sz w:val="18"/>
+            <w:szCs w:val="18"/>
+          </w:rPr>
+          <w:t xml:space="preserve">scientific and </w:t>
+        </w:r>
+      </w:ins>
+      <w:ins w:id="9" w:author="aoliva" w:date="2018-04-09T08:40:00Z">
+        <w:r>
+          <w:rPr>
+            <w:rFonts w:ascii="Arial" w:hAnsi="Arial" w:cs="Arial"/>
+            <w:sz w:val="18"/>
+            <w:szCs w:val="18"/>
+          </w:rPr>
+          <w:t>regulatory review.</w:t>
+        </w:r>
+      </w:ins>
+      <w:ins w:id="10" w:author="aoliva" w:date="2018-04-09T08:43:00Z">
+        <w:r>
+          <w:rPr>
+            <w:rFonts w:ascii="Arial" w:hAnsi="Arial" w:cs="Arial"/>
+            <w:sz w:val="18"/>
+            <w:szCs w:val="18"/>
+          </w:rPr>
+          <w:t xml:space="preserve"> </w:t>
+        </w:r>
+      </w:ins>
+      <w:ins w:id="11" w:author="aoliva" w:date="2018-04-09T08:50:00Z">
+        <w:r>
+          <w:rPr>
+            <w:rFonts w:ascii="Arial" w:hAnsi="Arial" w:cs="Arial"/>
+            <w:sz w:val="18"/>
+            <w:szCs w:val="18"/>
+          </w:rPr>
+          <w:t>During</w:t>
+        </w:r>
+      </w:ins>
+      <w:ins w:id="12" w:author="aoliva" w:date="2018-04-09T08:43:00Z">
+        <w:r>
+          <w:rPr>
+            <w:rFonts w:ascii="Arial" w:hAnsi="Arial" w:cs="Arial"/>
+            <w:sz w:val="18"/>
+            <w:szCs w:val="18"/>
+          </w:rPr>
+          <w:t xml:space="preserve"> the Dark Ages before data standards, the industry was </w:t>
+        </w:r>
+      </w:ins>
+      <w:ins w:id="13" w:author="aoliva" w:date="2018-04-09T08:44:00Z">
+        <w:r>
+          <w:rPr>
+            <w:rFonts w:ascii="Arial" w:hAnsi="Arial" w:cs="Arial"/>
+            <w:sz w:val="18"/>
+            <w:szCs w:val="18"/>
+          </w:rPr>
+          <w:t xml:space="preserve">barely </w:t>
+        </w:r>
+      </w:ins>
+      <w:ins w:id="14" w:author="aoliva" w:date="2018-04-09T08:43:00Z">
+        <w:r>
+          <w:rPr>
+            <w:rFonts w:ascii="Arial" w:hAnsi="Arial" w:cs="Arial"/>
+            <w:sz w:val="18"/>
+            <w:szCs w:val="18"/>
+          </w:rPr>
+          <w:t>crawling</w:t>
+        </w:r>
+      </w:ins>
+      <w:ins w:id="15" w:author="aoliva" w:date="2018-04-09T08:44:00Z">
+        <w:r>
+          <w:rPr>
+            <w:rFonts w:ascii="Arial" w:hAnsi="Arial" w:cs="Arial"/>
+            <w:sz w:val="18"/>
+            <w:szCs w:val="18"/>
+          </w:rPr>
+          <w:t xml:space="preserve"> with respect to automated data management and analysis processes</w:t>
+        </w:r>
+      </w:ins>
+      <w:ins w:id="16" w:author="aoliva" w:date="2018-04-09T08:43:00Z">
+        <w:r>
+          <w:rPr>
+            <w:rFonts w:ascii="Arial" w:hAnsi="Arial" w:cs="Arial"/>
+            <w:sz w:val="18"/>
+            <w:szCs w:val="18"/>
+          </w:rPr>
+          <w:t xml:space="preserve">, but now we can universally acknowledge that </w:t>
+        </w:r>
+      </w:ins>
+      <w:ins w:id="17" w:author="aoliva" w:date="2018-04-09T08:45:00Z">
+        <w:r>
+          <w:rPr>
+            <w:rFonts w:ascii="Arial" w:hAnsi="Arial" w:cs="Arial"/>
+            <w:sz w:val="18"/>
+            <w:szCs w:val="18"/>
+          </w:rPr>
+          <w:t>the industry is now walking, and at a fairly brisk pace! However, problems remain</w:t>
+        </w:r>
+      </w:ins>
+      <w:ins w:id="18" w:author="aoliva" w:date="2018-04-09T08:51:00Z">
+        <w:r>
+          <w:rPr>
+            <w:rFonts w:ascii="Arial" w:hAnsi="Arial" w:cs="Arial"/>
+            <w:sz w:val="18"/>
+            <w:szCs w:val="18"/>
+          </w:rPr>
+          <w:t>.</w:t>
+        </w:r>
+      </w:ins>
+      <w:ins w:id="19" w:author="aoliva" w:date="2018-04-09T08:45:00Z">
+        <w:r>
+          <w:rPr>
+            <w:rFonts w:ascii="Arial" w:hAnsi="Arial" w:cs="Arial"/>
+            <w:sz w:val="18"/>
+            <w:szCs w:val="18"/>
+          </w:rPr>
+          <w:t xml:space="preserve"> Industry continues to face data integration and management challenges</w:t>
+        </w:r>
+      </w:ins>
+      <w:ins w:id="20" w:author="aoliva" w:date="2018-04-09T08:51:00Z">
+        <w:r>
+          <w:rPr>
+            <w:rFonts w:ascii="Arial" w:hAnsi="Arial" w:cs="Arial"/>
+            <w:sz w:val="18"/>
+            <w:szCs w:val="18"/>
+          </w:rPr>
+          <w:t xml:space="preserve"> </w:t>
+        </w:r>
+        <w:r>
+          <w:rPr>
+            <w:rFonts w:ascii="Arial" w:hAnsi="Arial" w:cs="Arial"/>
+            <w:sz w:val="18"/>
+            <w:szCs w:val="18"/>
+          </w:rPr>
+          <w:t>despite the availability</w:t>
+        </w:r>
+        <w:r>
+          <w:rPr>
+            <w:rFonts w:ascii="Arial" w:hAnsi="Arial" w:cs="Arial"/>
+            <w:sz w:val="18"/>
+            <w:szCs w:val="18"/>
+          </w:rPr>
+          <w:t xml:space="preserve"> of data standards</w:t>
+        </w:r>
+      </w:ins>
+      <w:ins w:id="21" w:author="aoliva" w:date="2018-04-09T08:45:00Z">
+        <w:r>
+          <w:rPr>
+            <w:rFonts w:ascii="Arial" w:hAnsi="Arial" w:cs="Arial"/>
+            <w:sz w:val="18"/>
+            <w:szCs w:val="18"/>
+          </w:rPr>
+          <w:t xml:space="preserve">. </w:t>
+        </w:r>
+      </w:ins>
+      <w:ins w:id="22" w:author="aoliva" w:date="2018-04-09T08:47:00Z">
+        <w:r>
+          <w:rPr>
+            <w:rFonts w:ascii="Arial" w:hAnsi="Arial" w:cs="Arial"/>
+            <w:sz w:val="18"/>
+            <w:szCs w:val="18"/>
+          </w:rPr>
+          <w:t xml:space="preserve">Inconsistencies in standards implementation is only one of several reasons that we fail to achieve an optimal level of computable semantic interoperability (CSO). </w:t>
+        </w:r>
+      </w:ins>
+      <w:ins w:id="23" w:author="aoliva" w:date="2018-04-09T08:40:00Z">
+        <w:r>
+          <w:rPr>
+            <w:rFonts w:ascii="Arial" w:hAnsi="Arial" w:cs="Arial"/>
+            <w:sz w:val="18"/>
+            <w:szCs w:val="18"/>
+          </w:rPr>
+          <w:t xml:space="preserve"> </w:t>
+        </w:r>
+      </w:ins>
+    </w:p>
+    <w:p>
+      <w:pPr>
+        <w:jc w:val="both"/>
+        <w:rPr>
+          <w:ins w:id="24" w:author="aoliva" w:date="2018-04-09T08:53:00Z"/>
           <w:rFonts w:ascii="Arial" w:hAnsi="Arial" w:cs="Arial"/>
           <w:sz w:val="18"/>
           <w:szCs w:val="18"/>
         </w:rPr>
-        <w:t>Intro text ....</w:t>
-      </w:r>
+      </w:pPr>
+    </w:p>
+    <w:p>
+      <w:pPr>
+        <w:pStyle w:val="PaperBody"/>
+        <w:widowControl/>
+        <w:spacing w:before="0"/>
+        <w:jc w:val="both"/>
+        <w:rPr>
+          <w:ins w:id="25" w:author="aoliva" w:date="2018-04-09T08:56:00Z"/>
+          <w:rFonts w:ascii="Arial" w:hAnsi="Arial" w:cs="Arial"/>
+          <w:szCs w:val="18"/>
+        </w:rPr>
+      </w:pPr>
+      <w:ins w:id="26" w:author="aoliva" w:date="2018-04-09T08:53:00Z">
+        <w:r>
+          <w:rPr>
+            <w:rFonts w:ascii="Arial" w:hAnsi="Arial" w:cs="Arial"/>
+            <w:szCs w:val="18"/>
+          </w:rPr>
+          <w:t>Linked Data is defined as a method of publishing structured data so that it can be interlined and become more useful through semantic queries.</w:t>
+        </w:r>
+      </w:ins>
+      <w:ins w:id="27" w:author="aoliva" w:date="2018-04-09T08:55:00Z">
+        <w:r>
+          <w:rPr>
+            <w:rStyle w:val="FootnoteReference"/>
+            <w:rFonts w:ascii="Arial" w:hAnsi="Arial" w:cs="Arial"/>
+            <w:szCs w:val="18"/>
+          </w:rPr>
+          <w:footnoteReference w:id="1"/>
+        </w:r>
+      </w:ins>
+      <w:ins w:id="29" w:author="aoliva" w:date="2018-04-09T08:56:00Z">
+        <w:r>
+          <w:rPr>
+            <w:rFonts w:ascii="Arial" w:hAnsi="Arial" w:cs="Arial"/>
+            <w:szCs w:val="18"/>
+          </w:rPr>
+          <w:t xml:space="preserve"> </w:t>
+        </w:r>
+        <w:r>
+          <w:rPr>
+            <w:rFonts w:ascii="Arial" w:hAnsi="Arial" w:cs="Arial"/>
+            <w:szCs w:val="18"/>
+          </w:rPr>
+          <w:t xml:space="preserve">Linked Data provides a potential solution by representing clinical trial concepts at their atomic level, then leveraging ontological classification and rules integration. </w:t>
+        </w:r>
+        <w:r>
+          <w:rPr>
+            <w:rFonts w:ascii="Arial" w:hAnsi="Arial" w:cs="Arial"/>
+            <w:szCs w:val="18"/>
+          </w:rPr>
+          <w:t>The Resource Description Framework (RDF), a World Wide Web Consortium (W3C) standard, is a</w:t>
+        </w:r>
+      </w:ins>
+      <w:ins w:id="30" w:author="aoliva" w:date="2018-04-09T08:57:00Z">
+        <w:r>
+          <w:rPr>
+            <w:rFonts w:ascii="Arial" w:hAnsi="Arial" w:cs="Arial"/>
+            <w:szCs w:val="18"/>
+          </w:rPr>
+          <w:t>n established approa</w:t>
+        </w:r>
+      </w:ins>
+      <w:ins w:id="31" w:author="aoliva" w:date="2018-04-09T08:58:00Z">
+        <w:r>
+          <w:rPr>
+            <w:rFonts w:ascii="Arial" w:hAnsi="Arial" w:cs="Arial"/>
+            <w:szCs w:val="18"/>
+          </w:rPr>
+          <w:t>ch</w:t>
+        </w:r>
+      </w:ins>
+      <w:ins w:id="32" w:author="aoliva" w:date="2018-04-09T08:57:00Z">
+        <w:r>
+          <w:rPr>
+            <w:rFonts w:ascii="Arial" w:hAnsi="Arial" w:cs="Arial"/>
+            <w:szCs w:val="18"/>
+          </w:rPr>
+          <w:t xml:space="preserve"> to achieve Linked Data </w:t>
+        </w:r>
+      </w:ins>
+      <w:ins w:id="33" w:author="aoliva" w:date="2018-04-09T08:58:00Z">
+        <w:r>
+          <w:rPr>
+            <w:rFonts w:ascii="Arial" w:hAnsi="Arial" w:cs="Arial"/>
+            <w:szCs w:val="18"/>
+          </w:rPr>
+          <w:t>s</w:t>
+        </w:r>
+      </w:ins>
+      <w:ins w:id="34" w:author="aoliva" w:date="2018-04-09T08:57:00Z">
+        <w:r>
+          <w:rPr>
+            <w:rFonts w:ascii="Arial" w:hAnsi="Arial" w:cs="Arial"/>
+            <w:szCs w:val="18"/>
+          </w:rPr>
+          <w:t xml:space="preserve">olutions. </w:t>
+        </w:r>
+      </w:ins>
+      <w:ins w:id="35" w:author="aoliva" w:date="2018-04-09T08:56:00Z">
+        <w:r>
+          <w:rPr>
+            <w:rFonts w:ascii="Arial" w:hAnsi="Arial" w:cs="Arial"/>
+            <w:szCs w:val="18"/>
+          </w:rPr>
+          <w:t xml:space="preserve">This paper reports results from the </w:t>
+        </w:r>
+        <w:proofErr w:type="spellStart"/>
+        <w:r>
+          <w:rPr>
+            <w:rFonts w:ascii="Arial" w:hAnsi="Arial" w:cs="Arial"/>
+            <w:szCs w:val="18"/>
+          </w:rPr>
+          <w:t>PhUSE</w:t>
+        </w:r>
+        <w:proofErr w:type="spellEnd"/>
+        <w:r>
+          <w:rPr>
+            <w:rFonts w:ascii="Arial" w:hAnsi="Arial" w:cs="Arial"/>
+            <w:szCs w:val="18"/>
+          </w:rPr>
+          <w:t xml:space="preserve"> project "Clinical Trials Data as RDF."  SDTM data was converted to Linked Data based on CDISC and custom ontologies, then reassembled into high-quality, submission-ready data sets. </w:t>
+        </w:r>
+      </w:ins>
+      <w:ins w:id="36" w:author="aoliva" w:date="2018-04-09T09:00:00Z">
+        <w:r>
+          <w:rPr>
+            <w:rFonts w:ascii="Arial" w:hAnsi="Arial" w:cs="Arial"/>
+            <w:szCs w:val="18"/>
+          </w:rPr>
+          <w:t xml:space="preserve">This approach benefits from the ability to define concepts computationally so that inconsistencies in implementation can be minimized. The result is the automated creation of highly structured, high consistent SDTM data, thereby essentially removing the high variability in SDTM </w:t>
+        </w:r>
+      </w:ins>
+      <w:ins w:id="37" w:author="aoliva" w:date="2018-04-09T09:02:00Z">
+        <w:r>
+          <w:rPr>
+            <w:rFonts w:ascii="Arial" w:hAnsi="Arial" w:cs="Arial"/>
+            <w:szCs w:val="18"/>
+          </w:rPr>
+          <w:t>implementation</w:t>
+        </w:r>
+      </w:ins>
+      <w:ins w:id="38" w:author="aoliva" w:date="2018-04-09T09:00:00Z">
+        <w:r>
+          <w:rPr>
+            <w:rFonts w:ascii="Arial" w:hAnsi="Arial" w:cs="Arial"/>
+            <w:szCs w:val="18"/>
+          </w:rPr>
+          <w:t xml:space="preserve"> </w:t>
+        </w:r>
+      </w:ins>
+      <w:ins w:id="39" w:author="aoliva" w:date="2018-04-09T09:02:00Z">
+        <w:r>
+          <w:rPr>
+            <w:rFonts w:ascii="Arial" w:hAnsi="Arial" w:cs="Arial"/>
+            <w:szCs w:val="18"/>
+          </w:rPr>
+          <w:t xml:space="preserve">seen today. </w:t>
+        </w:r>
+      </w:ins>
+      <w:ins w:id="40" w:author="aoliva" w:date="2018-04-09T08:56:00Z">
+        <w:r>
+          <w:rPr>
+            <w:rFonts w:ascii="Arial" w:hAnsi="Arial" w:cs="Arial"/>
+            <w:szCs w:val="18"/>
+          </w:rPr>
+          <w:t xml:space="preserve">The approach has several </w:t>
+        </w:r>
+      </w:ins>
+      <w:ins w:id="41" w:author="aoliva" w:date="2018-04-09T09:02:00Z">
+        <w:r>
+          <w:rPr>
+            <w:rFonts w:ascii="Arial" w:hAnsi="Arial" w:cs="Arial"/>
+            <w:szCs w:val="18"/>
+          </w:rPr>
+          <w:t xml:space="preserve">additional </w:t>
+        </w:r>
+      </w:ins>
+      <w:ins w:id="42" w:author="aoliva" w:date="2018-04-09T08:56:00Z">
+        <w:r>
+          <w:rPr>
+            <w:rFonts w:ascii="Arial" w:hAnsi="Arial" w:cs="Arial"/>
+            <w:szCs w:val="18"/>
+          </w:rPr>
+          <w:t>advantages, including the inextricable representation of data and their</w:t>
+        </w:r>
+        <w:r>
+          <w:rPr>
+            <w:rFonts w:ascii="Arial" w:hAnsi="Arial" w:cs="Arial"/>
+            <w:szCs w:val="18"/>
+          </w:rPr>
+          <w:t xml:space="preserve"> meaning in ways not possible </w:t>
+        </w:r>
+      </w:ins>
+      <w:ins w:id="43" w:author="aoliva" w:date="2018-04-09T09:03:00Z">
+        <w:r>
+          <w:rPr>
+            <w:rFonts w:ascii="Arial" w:hAnsi="Arial" w:cs="Arial"/>
+            <w:szCs w:val="18"/>
+          </w:rPr>
+          <w:t>in</w:t>
+        </w:r>
+      </w:ins>
+      <w:ins w:id="44" w:author="aoliva" w:date="2018-04-09T08:56:00Z">
+        <w:r>
+          <w:rPr>
+            <w:rFonts w:ascii="Arial" w:hAnsi="Arial" w:cs="Arial"/>
+            <w:szCs w:val="18"/>
+          </w:rPr>
+          <w:t xml:space="preserve"> traditional approaches</w:t>
+        </w:r>
+        <w:r>
+          <w:rPr>
+            <w:rFonts w:ascii="Arial" w:hAnsi="Arial" w:cs="Arial"/>
+            <w:szCs w:val="18"/>
+          </w:rPr>
+          <w:t>.</w:t>
+        </w:r>
+      </w:ins>
+    </w:p>
+    <w:p>
+      <w:pPr>
+        <w:jc w:val="both"/>
+        <w:rPr>
+          <w:ins w:id="45" w:author="aoliva" w:date="2018-04-09T08:39:00Z"/>
+          <w:rFonts w:ascii="Arial" w:hAnsi="Arial" w:cs="Arial"/>
+          <w:sz w:val="18"/>
+          <w:szCs w:val="18"/>
+        </w:rPr>
+      </w:pPr>
+    </w:p>
+    <w:p>
+      <w:pPr>
+        <w:jc w:val="both"/>
+        <w:rPr>
+          <w:ins w:id="46" w:author="aoliva" w:date="2018-04-09T09:03:00Z"/>
+          <w:rFonts w:ascii="Arial" w:hAnsi="Arial" w:cs="Arial"/>
+          <w:sz w:val="18"/>
+          <w:szCs w:val="18"/>
+        </w:rPr>
+      </w:pPr>
+      <w:ins w:id="47" w:author="aoliva" w:date="2018-04-09T09:03:00Z">
+        <w:r>
+          <w:rPr>
+            <w:rFonts w:ascii="Arial" w:hAnsi="Arial" w:cs="Arial"/>
+            <w:sz w:val="18"/>
+            <w:szCs w:val="18"/>
+          </w:rPr>
+          <w:t>In the world of clinical trials data management and analysis, Linked Data provides the ability to take the industry to the next level. From barely crawling, to now walking, Linked Data provides the capability to reach the next level</w:t>
+        </w:r>
+      </w:ins>
+      <w:ins w:id="48" w:author="aoliva" w:date="2018-04-09T09:09:00Z">
+        <w:r>
+          <w:rPr>
+            <w:rFonts w:ascii="Arial" w:hAnsi="Arial" w:cs="Arial"/>
+            <w:sz w:val="18"/>
+            <w:szCs w:val="18"/>
+          </w:rPr>
+          <w:t xml:space="preserve">. The industry can soon fly. </w:t>
+        </w:r>
+      </w:ins>
+      <w:ins w:id="49" w:author="aoliva" w:date="2018-04-09T09:03:00Z">
+        <w:r>
+          <w:rPr>
+            <w:rFonts w:ascii="Arial" w:hAnsi="Arial" w:cs="Arial"/>
+            <w:sz w:val="18"/>
+            <w:szCs w:val="18"/>
+          </w:rPr>
+          <w:t xml:space="preserve"> </w:t>
+        </w:r>
+      </w:ins>
+    </w:p>
+    <w:p>
+      <w:pPr>
+        <w:jc w:val="both"/>
+        <w:rPr>
+          <w:ins w:id="50" w:author="aoliva" w:date="2018-04-09T09:06:00Z"/>
+          <w:rFonts w:ascii="Arial" w:hAnsi="Arial" w:cs="Arial"/>
+          <w:sz w:val="18"/>
+          <w:szCs w:val="18"/>
+        </w:rPr>
+      </w:pPr>
+    </w:p>
+    <w:p>
+      <w:pPr>
+        <w:pStyle w:val="Heading1"/>
+        <w:rPr>
+          <w:ins w:id="51" w:author="aoliva" w:date="2018-04-09T09:07:00Z"/>
+          <w:rFonts w:ascii="Arial" w:hAnsi="Arial" w:cs="Arial"/>
+          <w:sz w:val="20"/>
+          <w:szCs w:val="20"/>
+        </w:rPr>
+        <w:pPrChange w:id="52" w:author="aoliva" w:date="2018-04-09T09:07:00Z">
+          <w:pPr>
+            <w:jc w:val="both"/>
+          </w:pPr>
+        </w:pPrChange>
+      </w:pPr>
+      <w:ins w:id="53" w:author="aoliva" w:date="2018-04-09T09:07:00Z">
+        <w:r>
+          <w:rPr>
+            <w:rFonts w:ascii="Arial" w:hAnsi="Arial" w:cs="Arial"/>
+            <w:sz w:val="20"/>
+            <w:szCs w:val="20"/>
+          </w:rPr>
+          <w:t>The Problem</w:t>
+        </w:r>
+      </w:ins>
+    </w:p>
+    <w:p>
+      <w:pPr>
+        <w:rPr>
+          <w:ins w:id="54" w:author="aoliva" w:date="2018-04-09T09:22:00Z"/>
+          <w:rFonts w:ascii="Arial" w:hAnsi="Arial" w:cs="Arial"/>
+          <w:sz w:val="18"/>
+          <w:szCs w:val="18"/>
+        </w:rPr>
+        <w:pPrChange w:id="55" w:author="aoliva" w:date="2018-04-09T09:07:00Z">
+          <w:pPr>
+            <w:jc w:val="both"/>
+          </w:pPr>
+        </w:pPrChange>
+      </w:pPr>
+      <w:ins w:id="56" w:author="aoliva" w:date="2018-04-09T09:10:00Z">
+        <w:r>
+          <w:rPr>
+            <w:rFonts w:ascii="Arial" w:hAnsi="Arial" w:cs="Arial"/>
+            <w:sz w:val="18"/>
+            <w:szCs w:val="18"/>
+            <w:rPrChange w:id="57" w:author="aoliva" w:date="2018-04-09T09:11:00Z">
+              <w:rPr>
+                <w:rFonts w:ascii="Arial" w:hAnsi="Arial" w:cs="Arial"/>
+              </w:rPr>
+            </w:rPrChange>
+          </w:rPr>
+          <w:t>When one considers the process to create an</w:t>
+        </w:r>
+      </w:ins>
+      <w:ins w:id="58" w:author="aoliva" w:date="2018-04-09T09:20:00Z">
+        <w:r>
+          <w:rPr>
+            <w:rFonts w:ascii="Arial" w:hAnsi="Arial" w:cs="Arial"/>
+            <w:sz w:val="18"/>
+            <w:szCs w:val="18"/>
+          </w:rPr>
+          <w:t>d</w:t>
+        </w:r>
+      </w:ins>
+      <w:ins w:id="59" w:author="aoliva" w:date="2018-04-09T09:10:00Z">
+        <w:r>
+          <w:rPr>
+            <w:rFonts w:ascii="Arial" w:hAnsi="Arial" w:cs="Arial"/>
+            <w:sz w:val="18"/>
+            <w:szCs w:val="18"/>
+            <w:rPrChange w:id="60" w:author="aoliva" w:date="2018-04-09T09:11:00Z">
+              <w:rPr>
+                <w:rFonts w:ascii="Arial" w:hAnsi="Arial" w:cs="Arial"/>
+              </w:rPr>
+            </w:rPrChange>
+          </w:rPr>
+          <w:t xml:space="preserve"> submit</w:t>
+        </w:r>
+      </w:ins>
+      <w:ins w:id="61" w:author="aoliva" w:date="2018-04-09T09:11:00Z">
+        <w:r>
+          <w:rPr>
+            <w:rFonts w:ascii="Arial" w:hAnsi="Arial" w:cs="Arial"/>
+            <w:sz w:val="18"/>
+            <w:szCs w:val="18"/>
+          </w:rPr>
+          <w:t xml:space="preserve"> SDTM datasets, one encounters an exceedingly slow, manual process. The instructions on creating valid SDTM datasets are located in human readable PDF documents. It is not unexpected that variability in </w:t>
+        </w:r>
+      </w:ins>
+      <w:ins w:id="62" w:author="aoliva" w:date="2018-04-09T09:12:00Z">
+        <w:r>
+          <w:rPr>
+            <w:rFonts w:ascii="Arial" w:hAnsi="Arial" w:cs="Arial"/>
+            <w:sz w:val="18"/>
+            <w:szCs w:val="18"/>
+          </w:rPr>
+          <w:t>implementation</w:t>
+        </w:r>
+      </w:ins>
+      <w:ins w:id="63" w:author="aoliva" w:date="2018-04-09T09:11:00Z">
+        <w:r>
+          <w:rPr>
+            <w:rFonts w:ascii="Arial" w:hAnsi="Arial" w:cs="Arial"/>
+            <w:sz w:val="18"/>
+            <w:szCs w:val="18"/>
+          </w:rPr>
+          <w:t xml:space="preserve"> </w:t>
+        </w:r>
+      </w:ins>
+      <w:ins w:id="64" w:author="aoliva" w:date="2018-04-09T09:12:00Z">
+        <w:r>
+          <w:rPr>
+            <w:rFonts w:ascii="Arial" w:hAnsi="Arial" w:cs="Arial"/>
+            <w:sz w:val="18"/>
+            <w:szCs w:val="18"/>
+          </w:rPr>
+          <w:t>is widespread as different human interp</w:t>
+        </w:r>
+        <w:r>
+          <w:rPr>
+            <w:rFonts w:ascii="Arial" w:hAnsi="Arial" w:cs="Arial"/>
+            <w:sz w:val="18"/>
+            <w:szCs w:val="18"/>
+          </w:rPr>
+          <w:t xml:space="preserve">retations of the instructions </w:t>
+        </w:r>
+      </w:ins>
+      <w:ins w:id="65" w:author="aoliva" w:date="2018-04-09T09:21:00Z">
+        <w:r>
+          <w:rPr>
+            <w:rFonts w:ascii="Arial" w:hAnsi="Arial" w:cs="Arial"/>
+            <w:sz w:val="18"/>
+            <w:szCs w:val="18"/>
+          </w:rPr>
+          <w:t>are</w:t>
+        </w:r>
+      </w:ins>
+      <w:ins w:id="66" w:author="aoliva" w:date="2018-04-09T09:12:00Z">
+        <w:r>
+          <w:rPr>
+            <w:rFonts w:ascii="Arial" w:hAnsi="Arial" w:cs="Arial"/>
+            <w:sz w:val="18"/>
+            <w:szCs w:val="18"/>
+          </w:rPr>
+          <w:t xml:space="preserve"> quite common. Worse still, the instructions are scattered across multiple sources and organizations. One must know CDISC models, CDISC terminology, MedDRA, WHO Drug Dictionary, and other standards, and must know how to integrate them holistically. Add on top of this the fact that standards are continuously evolving, often at different paces from one another, and the implementation </w:t>
+        </w:r>
+      </w:ins>
+      <w:ins w:id="67" w:author="aoliva" w:date="2018-04-09T09:16:00Z">
+        <w:r>
+          <w:rPr>
+            <w:rFonts w:ascii="Arial" w:hAnsi="Arial" w:cs="Arial"/>
+            <w:sz w:val="18"/>
+            <w:szCs w:val="18"/>
+          </w:rPr>
+          <w:t>challenges</w:t>
+        </w:r>
+      </w:ins>
+      <w:ins w:id="68" w:author="aoliva" w:date="2018-04-09T09:12:00Z">
+        <w:r>
+          <w:rPr>
+            <w:rFonts w:ascii="Arial" w:hAnsi="Arial" w:cs="Arial"/>
+            <w:sz w:val="18"/>
+            <w:szCs w:val="18"/>
+          </w:rPr>
+          <w:t xml:space="preserve"> are magnified. </w:t>
+        </w:r>
+      </w:ins>
+      <w:ins w:id="69" w:author="aoliva" w:date="2018-04-09T09:16:00Z">
+        <w:r>
+          <w:rPr>
+            <w:rFonts w:ascii="Arial" w:hAnsi="Arial" w:cs="Arial"/>
+            <w:sz w:val="18"/>
+            <w:szCs w:val="18"/>
+          </w:rPr>
+          <w:t>As an example, take the SDTM variable RACE. How to use this variable is described in the SDTM Implementation Guide</w:t>
+        </w:r>
+      </w:ins>
+      <w:ins w:id="70" w:author="aoliva" w:date="2018-04-09T09:21:00Z">
+        <w:r>
+          <w:rPr>
+            <w:rFonts w:ascii="Arial" w:hAnsi="Arial" w:cs="Arial"/>
+            <w:sz w:val="18"/>
+            <w:szCs w:val="18"/>
+          </w:rPr>
+          <w:t xml:space="preserve"> published by CDISC</w:t>
+        </w:r>
+      </w:ins>
+      <w:ins w:id="71" w:author="aoliva" w:date="2018-04-09T09:16:00Z">
+        <w:r>
+          <w:rPr>
+            <w:rFonts w:ascii="Arial" w:hAnsi="Arial" w:cs="Arial"/>
+            <w:sz w:val="18"/>
+            <w:szCs w:val="18"/>
+          </w:rPr>
+          <w:t>. The permissible values for RACE ar</w:t>
+        </w:r>
+      </w:ins>
+      <w:ins w:id="72" w:author="aoliva" w:date="2018-04-09T09:17:00Z">
+        <w:r>
+          <w:rPr>
+            <w:rFonts w:ascii="Arial" w:hAnsi="Arial" w:cs="Arial"/>
+            <w:sz w:val="18"/>
+            <w:szCs w:val="18"/>
+          </w:rPr>
+          <w:t>e found elsewhere, in the SDTM terminology document</w:t>
+        </w:r>
+      </w:ins>
+      <w:ins w:id="73" w:author="aoliva" w:date="2018-04-09T09:22:00Z">
+        <w:r>
+          <w:rPr>
+            <w:rFonts w:ascii="Arial" w:hAnsi="Arial" w:cs="Arial"/>
+            <w:sz w:val="18"/>
+            <w:szCs w:val="18"/>
+          </w:rPr>
+          <w:t xml:space="preserve"> </w:t>
+        </w:r>
+      </w:ins>
+      <w:ins w:id="74" w:author="aoliva" w:date="2018-04-09T09:39:00Z">
+        <w:r>
+          <w:rPr>
+            <w:rFonts w:ascii="Arial" w:hAnsi="Arial" w:cs="Arial"/>
+            <w:sz w:val="18"/>
+            <w:szCs w:val="18"/>
+          </w:rPr>
+          <w:t>made available</w:t>
+        </w:r>
+      </w:ins>
+      <w:ins w:id="75" w:author="aoliva" w:date="2018-04-09T09:22:00Z">
+        <w:r>
+          <w:rPr>
+            <w:rFonts w:ascii="Arial" w:hAnsi="Arial" w:cs="Arial"/>
+            <w:sz w:val="18"/>
+            <w:szCs w:val="18"/>
+          </w:rPr>
+          <w:t xml:space="preserve"> by the National Cancer Institute Enterprise Vocabulary Services (NCI EVS)</w:t>
+        </w:r>
+      </w:ins>
+      <w:ins w:id="76" w:author="aoliva" w:date="2018-04-09T09:17:00Z">
+        <w:r>
+          <w:rPr>
+            <w:rFonts w:ascii="Arial" w:hAnsi="Arial" w:cs="Arial"/>
+            <w:sz w:val="18"/>
+            <w:szCs w:val="18"/>
+          </w:rPr>
+          <w:t xml:space="preserve">. The ability to link RACE </w:t>
+        </w:r>
+        <w:r>
+          <w:rPr>
+            <w:rFonts w:ascii="Arial" w:hAnsi="Arial" w:cs="Arial"/>
+            <w:sz w:val="18"/>
+            <w:szCs w:val="18"/>
+          </w:rPr>
+          <w:lastRenderedPageBreak/>
+          <w:t xml:space="preserve">in </w:t>
+        </w:r>
+        <w:r>
+          <w:rPr>
+            <w:rFonts w:ascii="Arial" w:hAnsi="Arial" w:cs="Arial"/>
+            <w:sz w:val="18"/>
+            <w:szCs w:val="18"/>
+          </w:rPr>
+          <w:t>one document with th</w:t>
+        </w:r>
+      </w:ins>
+      <w:ins w:id="77" w:author="aoliva" w:date="2018-04-09T09:22:00Z">
+        <w:r>
+          <w:rPr>
+            <w:rFonts w:ascii="Arial" w:hAnsi="Arial" w:cs="Arial"/>
+            <w:sz w:val="18"/>
+            <w:szCs w:val="18"/>
+          </w:rPr>
+          <w:t>e</w:t>
+        </w:r>
+      </w:ins>
+      <w:ins w:id="78" w:author="aoliva" w:date="2018-04-09T09:17:00Z">
+        <w:r>
+          <w:rPr>
+            <w:rFonts w:ascii="Arial" w:hAnsi="Arial" w:cs="Arial"/>
+            <w:sz w:val="18"/>
+            <w:szCs w:val="18"/>
+          </w:rPr>
+          <w:t xml:space="preserve"> permissible values for RACE in another document is exactly what Linked Data is designed to do, so that an information system can easily link the two and </w:t>
+        </w:r>
+      </w:ins>
+      <w:ins w:id="79" w:author="aoliva" w:date="2018-04-09T09:22:00Z">
+        <w:r>
+          <w:rPr>
+            <w:rFonts w:ascii="Arial" w:hAnsi="Arial" w:cs="Arial"/>
+            <w:sz w:val="18"/>
+            <w:szCs w:val="18"/>
+          </w:rPr>
+          <w:t xml:space="preserve">without having to rely on human memory for the link. </w:t>
+        </w:r>
+      </w:ins>
+    </w:p>
+    <w:p>
+      <w:pPr>
+        <w:rPr>
+          <w:ins w:id="80" w:author="aoliva" w:date="2018-04-09T09:23:00Z"/>
+          <w:rFonts w:ascii="Arial" w:hAnsi="Arial" w:cs="Arial"/>
+          <w:sz w:val="18"/>
+          <w:szCs w:val="18"/>
+        </w:rPr>
+        <w:pPrChange w:id="81" w:author="aoliva" w:date="2018-04-09T09:07:00Z">
+          <w:pPr>
+            <w:jc w:val="both"/>
+          </w:pPr>
+        </w:pPrChange>
+      </w:pPr>
+    </w:p>
+    <w:p>
+      <w:pPr>
+        <w:rPr>
+          <w:ins w:id="82" w:author="aoliva" w:date="2018-04-09T09:28:00Z"/>
+          <w:rFonts w:ascii="Arial" w:hAnsi="Arial" w:cs="Arial"/>
+          <w:sz w:val="18"/>
+          <w:szCs w:val="18"/>
+        </w:rPr>
+        <w:pPrChange w:id="83" w:author="aoliva" w:date="2018-04-09T09:07:00Z">
+          <w:pPr>
+            <w:jc w:val="both"/>
+          </w:pPr>
+        </w:pPrChange>
+      </w:pPr>
+      <w:ins w:id="84" w:author="aoliva" w:date="2018-04-09T09:23:00Z">
+        <w:r>
+          <w:rPr>
+            <w:rFonts w:ascii="Arial" w:hAnsi="Arial" w:cs="Arial"/>
+            <w:sz w:val="18"/>
+            <w:szCs w:val="18"/>
+          </w:rPr>
+          <w:t xml:space="preserve">As another example, consider the </w:t>
+        </w:r>
+      </w:ins>
+      <w:ins w:id="85" w:author="aoliva" w:date="2018-04-09T09:39:00Z">
+        <w:r>
+          <w:rPr>
+            <w:rFonts w:ascii="Arial" w:hAnsi="Arial" w:cs="Arial"/>
+            <w:sz w:val="18"/>
+            <w:szCs w:val="18"/>
+          </w:rPr>
+          <w:t xml:space="preserve">SDTM </w:t>
+        </w:r>
+      </w:ins>
+      <w:ins w:id="86" w:author="aoliva" w:date="2018-04-09T09:23:00Z">
+        <w:r>
+          <w:rPr>
+            <w:rFonts w:ascii="Arial" w:hAnsi="Arial" w:cs="Arial"/>
+            <w:sz w:val="18"/>
+            <w:szCs w:val="18"/>
+          </w:rPr>
+          <w:t>referenc</w:t>
+        </w:r>
+        <w:r>
+          <w:rPr>
+            <w:rFonts w:ascii="Arial" w:hAnsi="Arial" w:cs="Arial"/>
+            <w:sz w:val="18"/>
+            <w:szCs w:val="18"/>
+          </w:rPr>
+          <w:t xml:space="preserve">e exposure end date </w:t>
+        </w:r>
+        <w:r>
+          <w:rPr>
+            <w:rFonts w:ascii="Arial" w:hAnsi="Arial" w:cs="Arial"/>
+            <w:sz w:val="18"/>
+            <w:szCs w:val="18"/>
+          </w:rPr>
+          <w:t xml:space="preserve">(RFXENDTC). This is the last </w:t>
+        </w:r>
+      </w:ins>
+      <w:ins w:id="87" w:author="aoliva" w:date="2018-04-09T09:25:00Z">
+        <w:r>
+          <w:rPr>
+            <w:rFonts w:ascii="Arial" w:hAnsi="Arial" w:cs="Arial"/>
+            <w:sz w:val="18"/>
+            <w:szCs w:val="18"/>
+          </w:rPr>
+          <w:t xml:space="preserve">known </w:t>
+        </w:r>
+      </w:ins>
+      <w:ins w:id="88" w:author="aoliva" w:date="2018-04-09T09:23:00Z">
+        <w:r>
+          <w:rPr>
+            <w:rFonts w:ascii="Arial" w:hAnsi="Arial" w:cs="Arial"/>
+            <w:sz w:val="18"/>
+            <w:szCs w:val="18"/>
+          </w:rPr>
+          <w:t>date of exposure to study medication</w:t>
+        </w:r>
+      </w:ins>
+      <w:ins w:id="89" w:author="aoliva" w:date="2018-04-09T09:25:00Z">
+        <w:r>
+          <w:rPr>
+            <w:rFonts w:ascii="Arial" w:hAnsi="Arial" w:cs="Arial"/>
+            <w:sz w:val="18"/>
+            <w:szCs w:val="18"/>
+          </w:rPr>
+          <w:t xml:space="preserve"> for a given subject in a trial. It is located in the DM (Demographics) domain. In reality, this is a variable that is derived from individual subject exposure records in the EX (Exposure) domain. Because the derivation is not </w:t>
+        </w:r>
+      </w:ins>
+      <w:ins w:id="90" w:author="aoliva" w:date="2018-04-09T09:27:00Z">
+        <w:r>
+          <w:rPr>
+            <w:rFonts w:ascii="Arial" w:hAnsi="Arial" w:cs="Arial"/>
+            <w:sz w:val="18"/>
+            <w:szCs w:val="18"/>
+          </w:rPr>
+          <w:t>computable</w:t>
+        </w:r>
+      </w:ins>
+      <w:ins w:id="91" w:author="aoliva" w:date="2018-04-09T09:25:00Z">
+        <w:r>
+          <w:rPr>
+            <w:rFonts w:ascii="Arial" w:hAnsi="Arial" w:cs="Arial"/>
+            <w:sz w:val="18"/>
+            <w:szCs w:val="18"/>
+          </w:rPr>
+          <w:t>, h</w:t>
+        </w:r>
+      </w:ins>
+      <w:ins w:id="92" w:author="aoliva" w:date="2018-04-09T09:27:00Z">
+        <w:r>
+          <w:rPr>
+            <w:rFonts w:ascii="Arial" w:hAnsi="Arial" w:cs="Arial"/>
+            <w:sz w:val="18"/>
+            <w:szCs w:val="18"/>
+          </w:rPr>
+          <w:t xml:space="preserve">uman error results in values for RFXENDTC that are not consistent with the more granular exposure data in EX. </w:t>
+        </w:r>
+      </w:ins>
+      <w:ins w:id="93" w:author="aoliva" w:date="2018-04-09T09:28:00Z">
+        <w:r>
+          <w:rPr>
+            <w:rFonts w:ascii="Arial" w:hAnsi="Arial" w:cs="Arial"/>
+            <w:sz w:val="18"/>
+            <w:szCs w:val="18"/>
+          </w:rPr>
+          <w:t xml:space="preserve">RDF provides the ability to define this concept computationally so that its derivation is consistent and automated across studies. </w:t>
+        </w:r>
+      </w:ins>
+    </w:p>
+    <w:p>
+      <w:pPr>
+        <w:rPr>
+          <w:ins w:id="94" w:author="aoliva" w:date="2018-04-09T09:29:00Z"/>
+          <w:rFonts w:ascii="Arial" w:hAnsi="Arial" w:cs="Arial"/>
+          <w:sz w:val="18"/>
+          <w:szCs w:val="18"/>
+        </w:rPr>
+        <w:pPrChange w:id="95" w:author="aoliva" w:date="2018-04-09T09:07:00Z">
+          <w:pPr>
+            <w:jc w:val="both"/>
+          </w:pPr>
+        </w:pPrChange>
+      </w:pPr>
+    </w:p>
+    <w:p>
+      <w:pPr>
+        <w:rPr>
+          <w:ins w:id="96" w:author="aoliva" w:date="2018-04-09T09:36:00Z"/>
+          <w:rFonts w:ascii="Arial" w:hAnsi="Arial" w:cs="Arial"/>
+          <w:sz w:val="18"/>
+          <w:szCs w:val="18"/>
+        </w:rPr>
+        <w:pPrChange w:id="97" w:author="aoliva" w:date="2018-04-09T09:07:00Z">
+          <w:pPr>
+            <w:jc w:val="both"/>
+          </w:pPr>
+        </w:pPrChange>
+      </w:pPr>
+      <w:ins w:id="98" w:author="aoliva" w:date="2018-04-09T09:29:00Z">
+        <w:r>
+          <w:rPr>
+            <w:rFonts w:ascii="Arial" w:hAnsi="Arial" w:cs="Arial"/>
+            <w:sz w:val="18"/>
+            <w:szCs w:val="18"/>
+          </w:rPr>
+          <w:t>A third example is the representation of SDTM concepts that have varying definitions across submissions. Two examples are the reference start date and also the treatment emergent flag for an adverse event</w:t>
+        </w:r>
+      </w:ins>
+      <w:ins w:id="99" w:author="aoliva" w:date="2018-04-09T09:31:00Z">
+        <w:r>
+          <w:rPr>
+            <w:rFonts w:ascii="Arial" w:hAnsi="Arial" w:cs="Arial"/>
+            <w:sz w:val="18"/>
+            <w:szCs w:val="18"/>
+          </w:rPr>
+          <w:t>. These sponsor</w:t>
+        </w:r>
+      </w:ins>
+      <w:ins w:id="100" w:author="aoliva" w:date="2018-04-09T09:35:00Z">
+        <w:r>
+          <w:rPr>
+            <w:rFonts w:ascii="Arial" w:hAnsi="Arial" w:cs="Arial"/>
+            <w:sz w:val="18"/>
+            <w:szCs w:val="18"/>
+          </w:rPr>
+          <w:t>-</w:t>
+        </w:r>
+      </w:ins>
+      <w:ins w:id="101" w:author="aoliva" w:date="2018-04-09T09:31:00Z">
+        <w:r>
+          <w:rPr>
+            <w:rFonts w:ascii="Arial" w:hAnsi="Arial" w:cs="Arial"/>
+            <w:sz w:val="18"/>
+            <w:szCs w:val="18"/>
+          </w:rPr>
+          <w:t xml:space="preserve">provided definitions are often </w:t>
+        </w:r>
+      </w:ins>
+      <w:ins w:id="102" w:author="aoliva" w:date="2018-04-09T09:40:00Z">
+        <w:r>
+          <w:rPr>
+            <w:rFonts w:ascii="Arial" w:hAnsi="Arial" w:cs="Arial"/>
+            <w:sz w:val="18"/>
+            <w:szCs w:val="18"/>
+          </w:rPr>
+          <w:t>included</w:t>
+        </w:r>
+      </w:ins>
+      <w:ins w:id="103" w:author="aoliva" w:date="2018-04-09T09:31:00Z">
+        <w:r>
+          <w:rPr>
+            <w:rFonts w:ascii="Arial" w:hAnsi="Arial" w:cs="Arial"/>
+            <w:sz w:val="18"/>
+            <w:szCs w:val="18"/>
+          </w:rPr>
+          <w:t xml:space="preserve"> in a separate define.xml document, but sometimes the details are buried in the protocol or study report, unavailable to </w:t>
+        </w:r>
+      </w:ins>
+      <w:ins w:id="104" w:author="aoliva" w:date="2018-04-09T09:32:00Z">
+        <w:r>
+          <w:rPr>
+            <w:rFonts w:ascii="Arial" w:hAnsi="Arial" w:cs="Arial"/>
+            <w:sz w:val="18"/>
+            <w:szCs w:val="18"/>
+          </w:rPr>
+          <w:t>automated</w:t>
+        </w:r>
+      </w:ins>
+      <w:ins w:id="105" w:author="aoliva" w:date="2018-04-09T09:31:00Z">
+        <w:r>
+          <w:rPr>
+            <w:rFonts w:ascii="Arial" w:hAnsi="Arial" w:cs="Arial"/>
+            <w:sz w:val="18"/>
+            <w:szCs w:val="18"/>
+          </w:rPr>
+          <w:t xml:space="preserve"> </w:t>
+        </w:r>
+      </w:ins>
+      <w:ins w:id="106" w:author="aoliva" w:date="2018-04-09T09:32:00Z">
+        <w:r>
+          <w:rPr>
+            <w:rFonts w:ascii="Arial" w:hAnsi="Arial" w:cs="Arial"/>
+            <w:sz w:val="18"/>
+            <w:szCs w:val="18"/>
+          </w:rPr>
+          <w:t>systems. RDF addresses this problem</w:t>
+        </w:r>
+      </w:ins>
+      <w:ins w:id="107" w:author="aoliva" w:date="2018-04-09T09:35:00Z">
+        <w:r>
+          <w:rPr>
+            <w:rFonts w:ascii="Arial" w:hAnsi="Arial" w:cs="Arial"/>
+            <w:sz w:val="18"/>
+            <w:szCs w:val="18"/>
+          </w:rPr>
+          <w:t xml:space="preserve"> </w:t>
+        </w:r>
+      </w:ins>
+      <w:ins w:id="108" w:author="aoliva" w:date="2018-04-09T09:32:00Z">
+        <w:r>
+          <w:rPr>
+            <w:rFonts w:ascii="Arial" w:hAnsi="Arial" w:cs="Arial"/>
+            <w:sz w:val="18"/>
+            <w:szCs w:val="18"/>
+          </w:rPr>
+          <w:t xml:space="preserve">by providing the ability to link the concept to its </w:t>
+        </w:r>
+      </w:ins>
+      <w:ins w:id="109" w:author="aoliva" w:date="2018-04-09T09:33:00Z">
+        <w:r>
+          <w:rPr>
+            <w:rFonts w:ascii="Arial" w:hAnsi="Arial" w:cs="Arial"/>
+            <w:sz w:val="18"/>
+            <w:szCs w:val="18"/>
+          </w:rPr>
+          <w:t>computationally</w:t>
+        </w:r>
+      </w:ins>
+      <w:ins w:id="110" w:author="aoliva" w:date="2018-04-09T09:32:00Z">
+        <w:r>
+          <w:rPr>
+            <w:rFonts w:ascii="Arial" w:hAnsi="Arial" w:cs="Arial"/>
+            <w:sz w:val="18"/>
+            <w:szCs w:val="18"/>
+          </w:rPr>
+          <w:t xml:space="preserve"> </w:t>
+        </w:r>
+      </w:ins>
+      <w:ins w:id="111" w:author="aoliva" w:date="2018-04-09T09:33:00Z">
+        <w:r>
+          <w:rPr>
+            <w:rFonts w:ascii="Arial" w:hAnsi="Arial" w:cs="Arial"/>
+            <w:sz w:val="18"/>
+            <w:szCs w:val="18"/>
+          </w:rPr>
+          <w:t>valid definition. When pooling data across studies, it is important to understand whether two variables named the same</w:t>
+        </w:r>
+      </w:ins>
+      <w:ins w:id="112" w:author="aoliva" w:date="2018-04-09T09:36:00Z">
+        <w:r>
+          <w:rPr>
+            <w:rFonts w:ascii="Arial" w:hAnsi="Arial" w:cs="Arial"/>
+            <w:sz w:val="18"/>
+            <w:szCs w:val="18"/>
+          </w:rPr>
+          <w:t xml:space="preserve"> can be pooled. With RDF, the computer can now assist in that determination. </w:t>
+        </w:r>
+      </w:ins>
+    </w:p>
+    <w:p>
+      <w:pPr>
+        <w:rPr>
+          <w:ins w:id="113" w:author="aoliva" w:date="2018-04-09T09:37:00Z"/>
+          <w:rFonts w:ascii="Arial" w:hAnsi="Arial" w:cs="Arial"/>
+          <w:sz w:val="18"/>
+          <w:szCs w:val="18"/>
+        </w:rPr>
+        <w:pPrChange w:id="114" w:author="aoliva" w:date="2018-04-09T09:07:00Z">
+          <w:pPr>
+            <w:jc w:val="both"/>
+          </w:pPr>
+        </w:pPrChange>
+      </w:pPr>
+    </w:p>
+    <w:p>
+      <w:pPr>
+        <w:rPr>
+          <w:ins w:id="115" w:author="aoliva" w:date="2018-04-09T09:41:00Z"/>
+          <w:rFonts w:ascii="Arial" w:hAnsi="Arial" w:cs="Arial"/>
+          <w:sz w:val="18"/>
+          <w:szCs w:val="18"/>
+        </w:rPr>
+        <w:pPrChange w:id="116" w:author="aoliva" w:date="2018-04-09T09:07:00Z">
+          <w:pPr>
+            <w:jc w:val="both"/>
+          </w:pPr>
+        </w:pPrChange>
+      </w:pPr>
+      <w:ins w:id="117" w:author="aoliva" w:date="2018-04-09T09:37:00Z">
+        <w:r>
+          <w:rPr>
+            <w:rFonts w:ascii="Arial" w:hAnsi="Arial" w:cs="Arial"/>
+            <w:sz w:val="18"/>
+            <w:szCs w:val="18"/>
+          </w:rPr>
+          <w:t>[address additional bullets below]</w:t>
+        </w:r>
+      </w:ins>
+    </w:p>
+    <w:p>
+      <w:pPr>
+        <w:rPr>
+          <w:ins w:id="118" w:author="aoliva" w:date="2018-04-09T09:41:00Z"/>
+          <w:rFonts w:ascii="Arial" w:hAnsi="Arial" w:cs="Arial"/>
+          <w:sz w:val="18"/>
+          <w:szCs w:val="18"/>
+        </w:rPr>
+        <w:pPrChange w:id="119" w:author="aoliva" w:date="2018-04-09T09:07:00Z">
+          <w:pPr>
+            <w:jc w:val="both"/>
+          </w:pPr>
+        </w:pPrChange>
+      </w:pPr>
+    </w:p>
+    <w:p>
+      <w:pPr>
+        <w:rPr>
+          <w:ins w:id="120" w:author="aoliva" w:date="2018-04-09T09:27:00Z"/>
+          <w:rFonts w:ascii="Arial" w:hAnsi="Arial" w:cs="Arial"/>
+          <w:b/>
+          <w:sz w:val="18"/>
+          <w:szCs w:val="18"/>
+          <w:rPrChange w:id="121" w:author="aoliva" w:date="2018-04-09T09:42:00Z">
+            <w:rPr>
+              <w:ins w:id="122" w:author="aoliva" w:date="2018-04-09T09:27:00Z"/>
+              <w:rFonts w:ascii="Arial" w:hAnsi="Arial" w:cs="Arial"/>
+              <w:sz w:val="18"/>
+              <w:szCs w:val="18"/>
+            </w:rPr>
+          </w:rPrChange>
+        </w:rPr>
+        <w:pPrChange w:id="123" w:author="aoliva" w:date="2018-04-09T09:07:00Z">
+          <w:pPr>
+            <w:jc w:val="both"/>
+          </w:pPr>
+        </w:pPrChange>
+      </w:pPr>
+      <w:ins w:id="124" w:author="aoliva" w:date="2018-04-09T09:41:00Z">
+        <w:r>
+          <w:rPr>
+            <w:rFonts w:ascii="Arial" w:hAnsi="Arial" w:cs="Arial"/>
+            <w:b/>
+            <w:sz w:val="18"/>
+            <w:szCs w:val="18"/>
+            <w:rPrChange w:id="125" w:author="aoliva" w:date="2018-04-09T09:42:00Z">
+              <w:rPr>
+                <w:rFonts w:ascii="Arial" w:hAnsi="Arial" w:cs="Arial"/>
+              </w:rPr>
+            </w:rPrChange>
+          </w:rPr>
+          <w:t>The Linked Data Solution</w:t>
+        </w:r>
+      </w:ins>
+    </w:p>
+    <w:p>
+      <w:pPr>
+        <w:rPr>
+          <w:ins w:id="126" w:author="aoliva" w:date="2018-04-09T09:42:00Z"/>
+          <w:rFonts w:ascii="Arial" w:hAnsi="Arial" w:cs="Arial"/>
+          <w:sz w:val="18"/>
+          <w:szCs w:val="18"/>
+        </w:rPr>
+        <w:pPrChange w:id="127" w:author="aoliva" w:date="2018-04-09T09:07:00Z">
+          <w:pPr>
+            <w:jc w:val="both"/>
+          </w:pPr>
+        </w:pPrChange>
+      </w:pPr>
+    </w:p>
+    <w:p>
+      <w:pPr>
+        <w:rPr>
+          <w:ins w:id="128" w:author="aoliva" w:date="2018-04-09T09:42:00Z"/>
+          <w:rFonts w:ascii="Arial" w:hAnsi="Arial" w:cs="Arial"/>
+          <w:sz w:val="18"/>
+          <w:szCs w:val="18"/>
+        </w:rPr>
+        <w:pPrChange w:id="129" w:author="aoliva" w:date="2018-04-09T09:07:00Z">
+          <w:pPr>
+            <w:jc w:val="both"/>
+          </w:pPr>
+        </w:pPrChange>
+      </w:pPr>
+      <w:ins w:id="130" w:author="aoliva" w:date="2018-04-09T09:42:00Z">
+        <w:r>
+          <w:rPr>
+            <w:rFonts w:ascii="Arial" w:hAnsi="Arial" w:cs="Arial"/>
+            <w:sz w:val="18"/>
+            <w:szCs w:val="18"/>
+          </w:rPr>
+          <w:t>The following solutions are possible using the Linked Data approach:</w:t>
+        </w:r>
+      </w:ins>
+    </w:p>
+    <w:p>
+      <w:pPr>
+        <w:pStyle w:val="ListParagraph"/>
+        <w:numPr>
+          <w:ilvl w:val="0"/>
+          <w:numId w:val="37"/>
+        </w:numPr>
+        <w:rPr>
+          <w:ins w:id="131" w:author="aoliva" w:date="2018-04-09T09:43:00Z"/>
+          <w:rFonts w:ascii="Arial" w:hAnsi="Arial" w:cs="Arial"/>
+          <w:sz w:val="18"/>
+          <w:szCs w:val="18"/>
+        </w:rPr>
+        <w:pPrChange w:id="132" w:author="aoliva" w:date="2018-04-09T09:43:00Z">
+          <w:pPr>
+            <w:jc w:val="both"/>
+          </w:pPr>
+        </w:pPrChange>
+      </w:pPr>
+      <w:ins w:id="133" w:author="aoliva" w:date="2018-04-09T09:43:00Z">
+        <w:r>
+          <w:rPr>
+            <w:rFonts w:ascii="Arial" w:hAnsi="Arial" w:cs="Arial"/>
+            <w:sz w:val="18"/>
+            <w:szCs w:val="18"/>
+          </w:rPr>
+          <w:t>Standards integration with computable links, e.g. a variable in one standard linked to the permissible value set in another standard</w:t>
+        </w:r>
+      </w:ins>
+    </w:p>
+    <w:p>
+      <w:pPr>
+        <w:pStyle w:val="ListParagraph"/>
+        <w:numPr>
+          <w:ilvl w:val="0"/>
+          <w:numId w:val="37"/>
+        </w:numPr>
+        <w:rPr>
+          <w:ins w:id="134" w:author="aoliva" w:date="2018-04-09T09:44:00Z"/>
+          <w:rFonts w:ascii="Arial" w:hAnsi="Arial" w:cs="Arial"/>
+          <w:sz w:val="18"/>
+          <w:szCs w:val="18"/>
+        </w:rPr>
+        <w:pPrChange w:id="135" w:author="aoliva" w:date="2018-04-09T09:43:00Z">
+          <w:pPr>
+            <w:jc w:val="both"/>
+          </w:pPr>
+        </w:pPrChange>
+      </w:pPr>
+      <w:ins w:id="136" w:author="aoliva" w:date="2018-04-09T09:44:00Z">
+        <w:r>
+          <w:rPr>
+            <w:rFonts w:ascii="Arial" w:hAnsi="Arial" w:cs="Arial"/>
+            <w:sz w:val="18"/>
+            <w:szCs w:val="18"/>
+          </w:rPr>
+          <w:t>Computational definitions of concepts/variables so that operationally defined derived variables can be consistently derived both within and across studies</w:t>
+        </w:r>
+      </w:ins>
+    </w:p>
+    <w:p>
+      <w:pPr>
+        <w:pStyle w:val="ListParagraph"/>
+        <w:numPr>
+          <w:ilvl w:val="0"/>
+          <w:numId w:val="37"/>
+        </w:numPr>
+        <w:rPr>
+          <w:ins w:id="137" w:author="aoliva" w:date="2018-04-09T09:28:00Z"/>
+          <w:rFonts w:ascii="Arial" w:hAnsi="Arial" w:cs="Arial"/>
+          <w:sz w:val="18"/>
+          <w:szCs w:val="18"/>
+          <w:rPrChange w:id="138" w:author="aoliva" w:date="2018-04-09T09:43:00Z">
+            <w:rPr>
+              <w:ins w:id="139" w:author="aoliva" w:date="2018-04-09T09:28:00Z"/>
+            </w:rPr>
+          </w:rPrChange>
+        </w:rPr>
+        <w:pPrChange w:id="140" w:author="aoliva" w:date="2018-04-09T09:43:00Z">
+          <w:pPr>
+            <w:jc w:val="both"/>
+          </w:pPr>
+        </w:pPrChange>
+      </w:pPr>
+      <w:ins w:id="141" w:author="aoliva" w:date="2018-04-09T09:46:00Z">
+        <w:r>
+          <w:rPr>
+            <w:rFonts w:ascii="Arial" w:hAnsi="Arial" w:cs="Arial"/>
+            <w:sz w:val="18"/>
+            <w:szCs w:val="18"/>
+          </w:rPr>
+          <w:t>Automated SDTM creation of highly standards compliant datasets, literally at the “push of a button.”</w:t>
+        </w:r>
+      </w:ins>
+      <w:ins w:id="142" w:author="aoliva" w:date="2018-04-09T09:47:00Z">
+        <w:r>
+          <w:rPr>
+            <w:rFonts w:ascii="Arial" w:hAnsi="Arial" w:cs="Arial"/>
+            <w:sz w:val="18"/>
+            <w:szCs w:val="18"/>
+          </w:rPr>
+          <w:t xml:space="preserve">  </w:t>
+        </w:r>
+      </w:ins>
+      <w:bookmarkStart w:id="143" w:name="_GoBack"/>
+      <w:bookmarkEnd w:id="143"/>
+    </w:p>
+    <w:p>
+      <w:pPr>
+        <w:rPr>
+          <w:ins w:id="144" w:author="aoliva" w:date="2018-04-09T08:39:00Z"/>
+          <w:rFonts w:ascii="Arial" w:hAnsi="Arial" w:cs="Arial"/>
+          <w:sz w:val="18"/>
+          <w:szCs w:val="18"/>
+          <w:rPrChange w:id="145" w:author="aoliva" w:date="2018-04-09T09:11:00Z">
+            <w:rPr>
+              <w:ins w:id="146" w:author="aoliva" w:date="2018-04-09T08:39:00Z"/>
+            </w:rPr>
+          </w:rPrChange>
+        </w:rPr>
+        <w:pPrChange w:id="147" w:author="aoliva" w:date="2018-04-09T09:07:00Z">
+          <w:pPr>
+            <w:jc w:val="both"/>
+          </w:pPr>
+        </w:pPrChange>
+      </w:pPr>
     </w:p>
     <w:p>
       <w:pPr>
@@ -475,7 +1899,23 @@
           <w:rFonts w:ascii="Arial" w:hAnsi="Arial" w:cs="Arial"/>
           <w:szCs w:val="18"/>
         </w:rPr>
-        <w:t xml:space="preserve">Another section text. </w:t>
+        <w:t xml:space="preserve">Another section </w:t>
+      </w:r>
+      <w:proofErr w:type="gramStart"/>
+      <w:r>
+        <w:rPr>
+          <w:rFonts w:ascii="Arial" w:hAnsi="Arial" w:cs="Arial"/>
+          <w:szCs w:val="18"/>
+        </w:rPr>
+        <w:t>text</w:t>
+      </w:r>
+      <w:proofErr w:type="gramEnd"/>
+      <w:r>
+        <w:rPr>
+          <w:rFonts w:ascii="Arial" w:hAnsi="Arial" w:cs="Arial"/>
+          <w:szCs w:val="18"/>
+        </w:rPr>
+        <w:t xml:space="preserve">. </w:t>
       </w:r>
     </w:p>
     <w:p>
@@ -560,15 +2000,7 @@
           <w:sz w:val="16"/>
           <w:szCs w:val="16"/>
         </w:rPr>
-        <w:t>Another s</w:t>
-      </w:r>
-      <w:r>
-        <w:rPr>
-          <w:rFonts w:ascii="Arial" w:hAnsi="Arial" w:cs="Arial"/>
-          <w:sz w:val="16"/>
-          <w:szCs w:val="16"/>
-        </w:rPr>
-        <w:t xml:space="preserve">ubsection </w:t>
+        <w:t xml:space="preserve">Another subsection </w:t>
       </w:r>
     </w:p>
     <w:p>
@@ -630,7 +2062,25 @@
           <w:sz w:val="20"/>
           <w:szCs w:val="20"/>
         </w:rPr>
-        <w:t>Data Conversion  [TW]</w:t>
+        <w:t xml:space="preserve">Data </w:t>
+      </w:r>
+      <w:proofErr w:type="gramStart"/>
+      <w:r>
+        <w:rPr>
+          <w:rFonts w:ascii="Arial" w:hAnsi="Arial" w:cs="Arial"/>
+          <w:sz w:val="20"/>
+          <w:szCs w:val="20"/>
+        </w:rPr>
+        <w:t>Conversion  [</w:t>
+      </w:r>
+      <w:proofErr w:type="gramEnd"/>
+      <w:r>
+        <w:rPr>
+          <w:rFonts w:ascii="Arial" w:hAnsi="Arial" w:cs="Arial"/>
+          <w:sz w:val="20"/>
+          <w:szCs w:val="20"/>
+        </w:rPr>
+        <w:t>TW]</w:t>
       </w:r>
     </w:p>
     <w:p>
@@ -674,7 +2124,71 @@
           <w:szCs w:val="18"/>
           <w:highlight w:val="lightGray"/>
         </w:rPr>
-        <w:t>original method (rrdf/rrdflibs, redland.. )</w:t>
+        <w:t>original method (</w:t>
+      </w:r>
+      <w:proofErr w:type="spellStart"/>
+      <w:r>
+        <w:rPr>
+          <w:rFonts w:ascii="Arial" w:hAnsi="Arial" w:cs="Arial"/>
+          <w:szCs w:val="18"/>
+          <w:highlight w:val="lightGray"/>
+        </w:rPr>
+        <w:t>rrdf</w:t>
+      </w:r>
+      <w:proofErr w:type="spellEnd"/>
+      <w:r>
+        <w:rPr>
+          <w:rFonts w:ascii="Arial" w:hAnsi="Arial" w:cs="Arial"/>
+          <w:szCs w:val="18"/>
+          <w:highlight w:val="lightGray"/>
+        </w:rPr>
+        <w:t>/</w:t>
+      </w:r>
+      <w:proofErr w:type="spellStart"/>
+      <w:r>
+        <w:rPr>
+          <w:rFonts w:ascii="Arial" w:hAnsi="Arial" w:cs="Arial"/>
+          <w:szCs w:val="18"/>
+          <w:highlight w:val="lightGray"/>
+        </w:rPr>
+        <w:t>rrdflibs</w:t>
+      </w:r>
+      <w:proofErr w:type="spellEnd"/>
+      <w:r>
+        <w:rPr>
+          <w:rFonts w:ascii="Arial" w:hAnsi="Arial" w:cs="Arial"/>
+          <w:szCs w:val="18"/>
+          <w:highlight w:val="lightGray"/>
+        </w:rPr>
+        <w:t xml:space="preserve">, </w:t>
+      </w:r>
+      <w:proofErr w:type="spellStart"/>
+      <w:proofErr w:type="gramStart"/>
+      <w:r>
+        <w:rPr>
+          <w:rFonts w:ascii="Arial" w:hAnsi="Arial" w:cs="Arial"/>
+          <w:szCs w:val="18"/>
+          <w:highlight w:val="lightGray"/>
+        </w:rPr>
+        <w:t>redland</w:t>
+      </w:r>
+      <w:proofErr w:type="spellEnd"/>
+      <w:r>
+        <w:rPr>
+          <w:rFonts w:ascii="Arial" w:hAnsi="Arial" w:cs="Arial"/>
+          <w:szCs w:val="18"/>
+          <w:highlight w:val="lightGray"/>
+        </w:rPr>
+        <w:t>..</w:t>
+      </w:r>
+      <w:proofErr w:type="gramEnd"/>
+      <w:r>
+        <w:rPr>
+          <w:rFonts w:ascii="Arial" w:hAnsi="Arial" w:cs="Arial"/>
+          <w:szCs w:val="18"/>
+          <w:highlight w:val="lightGray"/>
+        </w:rPr>
+        <w:t xml:space="preserve"> )</w:t>
       </w:r>
     </w:p>
     <w:p>
@@ -710,6 +2224,7 @@
           <w:id w:val="1501002776"/>
           <w:citation/>
         </w:sdtPr>
+        <w:sdtEndPr/>
         <w:sdtContent>
           <w:r>
             <w:rPr>
@@ -781,6 +2296,7 @@
           <w:id w:val="775520177"/>
           <w:citation/>
         </w:sdtPr>
+        <w:sdtEndPr/>
         <w:sdtContent>
           <w:r>
             <w:rPr>
@@ -856,7 +2372,25 @@
           <w:szCs w:val="18"/>
           <w:highlight w:val="lightGray"/>
         </w:rPr>
-        <w:t>Development and validation tools in SPARQL, RShiny. Future: SHACL?</w:t>
+        <w:t xml:space="preserve">Development and validation tools in SPARQL, </w:t>
+      </w:r>
+      <w:proofErr w:type="spellStart"/>
+      <w:r>
+        <w:rPr>
+          <w:rFonts w:ascii="Arial" w:hAnsi="Arial" w:cs="Arial"/>
+          <w:szCs w:val="18"/>
+          <w:highlight w:val="lightGray"/>
+        </w:rPr>
+        <w:t>RShiny</w:t>
+      </w:r>
+      <w:proofErr w:type="spellEnd"/>
+      <w:r>
+        <w:rPr>
+          <w:rFonts w:ascii="Arial" w:hAnsi="Arial" w:cs="Arial"/>
+          <w:szCs w:val="18"/>
+          <w:highlight w:val="lightGray"/>
+        </w:rPr>
+        <w:t>. Future: SHACL?</w:t>
       </w:r>
     </w:p>
     <w:p>
@@ -972,6 +2506,7 @@
           <w:rFonts w:ascii="Arial" w:hAnsi="Arial" w:cs="Arial"/>
         </w:rPr>
       </w:pPr>
+      <w:proofErr w:type="gramStart"/>
       <w:r>
         <w:rPr>
           <w:rFonts w:ascii="Arial" w:hAnsi="Arial" w:cs="Arial"/>
@@ -991,7 +2526,17 @@
           <w:szCs w:val="16"/>
           <w:highlight w:val="yellow"/>
         </w:rPr>
-        <w:t>[to be updated based on paper content]</w:t>
+        <w:t>[</w:t>
+      </w:r>
+      <w:proofErr w:type="gramEnd"/>
+      <w:r>
+        <w:rPr>
+          <w:rFonts w:ascii="Arial" w:hAnsi="Arial" w:cs="Arial"/>
+          <w:sz w:val="16"/>
+          <w:szCs w:val="16"/>
+          <w:highlight w:val="yellow"/>
+        </w:rPr>
+        <w:t>to be updated based on paper content]</w:t>
       </w:r>
     </w:p>
     <w:p>
@@ -1007,6 +2552,7 @@
         <w:rPr>
           <w:noProof/>
         </w:rPr>
+        <w:lastRenderedPageBreak/>
         <w:fldChar w:fldCharType="begin"/>
       </w:r>
       <w:r>
@@ -1109,7 +2655,6 @@
         <w:rPr>
           <w:noProof/>
         </w:rPr>
-        <w:lastRenderedPageBreak/>
         <w:t xml:space="preserve">3. </w:t>
       </w:r>
       <w:r>
@@ -1373,6 +2918,7 @@
         </w:rPr>
         <w:t>"</w:t>
       </w:r>
+      <w:proofErr w:type="spellStart"/>
       <w:r>
         <w:rPr>
           <w:rFonts w:ascii="Arial" w:hAnsi="Arial" w:cs="Arial"/>
@@ -1385,7 +2931,31 @@
           <w:rFonts w:ascii="Arial" w:hAnsi="Arial" w:cs="Arial"/>
           <w:szCs w:val="18"/>
         </w:rPr>
-        <w:t>RDF" PhUSE project team members</w:t>
+        <w:t>RDF</w:t>
+      </w:r>
+      <w:proofErr w:type="spellEnd"/>
+      <w:r>
+        <w:rPr>
+          <w:rFonts w:ascii="Arial" w:hAnsi="Arial" w:cs="Arial"/>
+          <w:szCs w:val="18"/>
+        </w:rPr>
+        <w:t xml:space="preserve">" </w:t>
+      </w:r>
+      <w:proofErr w:type="spellStart"/>
+      <w:r>
+        <w:rPr>
+          <w:rFonts w:ascii="Arial" w:hAnsi="Arial" w:cs="Arial"/>
+          <w:szCs w:val="18"/>
+        </w:rPr>
+        <w:t>PhUSE</w:t>
+      </w:r>
+      <w:proofErr w:type="spellEnd"/>
+      <w:r>
+        <w:rPr>
+          <w:rFonts w:ascii="Arial" w:hAnsi="Arial" w:cs="Arial"/>
+          <w:szCs w:val="18"/>
+        </w:rPr>
+        <w:t xml:space="preserve"> project team members</w:t>
       </w:r>
       <w:r>
         <w:rPr>
@@ -1437,7 +3007,23 @@
           <w:rFonts w:ascii="Arial" w:hAnsi="Arial" w:cs="Arial"/>
           <w:szCs w:val="18"/>
         </w:rPr>
-        <w:t>based on free, open-source software and the efforts of volunteers in PhUSE working groups. Please support those who donate their time and expertise through your own collaboration, participation, and promotion of these activities.</w:t>
+        <w:t xml:space="preserve">based on free, open-source software and the efforts of volunteers in </w:t>
+      </w:r>
+      <w:proofErr w:type="spellStart"/>
+      <w:r>
+        <w:rPr>
+          <w:rFonts w:ascii="Arial" w:hAnsi="Arial" w:cs="Arial"/>
+          <w:szCs w:val="18"/>
+        </w:rPr>
+        <w:t>PhUSE</w:t>
+      </w:r>
+      <w:proofErr w:type="spellEnd"/>
+      <w:r>
+        <w:rPr>
+          <w:rFonts w:ascii="Arial" w:hAnsi="Arial" w:cs="Arial"/>
+          <w:szCs w:val="18"/>
+        </w:rPr>
+        <w:t xml:space="preserve"> working groups. Please support those who donate their time and expertise through your own collaboration, participation, and promotion of these activities.</w:t>
       </w:r>
       <w:r>
         <w:rPr>
@@ -1710,8 +3296,16 @@
               <w:rPr>
                 <w:rFonts w:ascii="Arial" w:hAnsi="Arial" w:cs="Arial"/>
               </w:rPr>
-              <w:t xml:space="preserve">  @nomini</w:t>
+              <w:t xml:space="preserve">  @</w:t>
             </w:r>
+            <w:proofErr w:type="spellStart"/>
+            <w:r>
+              <w:rPr>
+                <w:rFonts w:ascii="Arial" w:hAnsi="Arial" w:cs="Arial"/>
+              </w:rPr>
+              <w:t>nomini</w:t>
+            </w:r>
+            <w:proofErr w:type="spellEnd"/>
           </w:p>
           <w:p>
             <w:pPr>
@@ -1726,6 +3320,7 @@
             <w:r>
               <w:rPr>
                 <w:rFonts w:ascii="Arial" w:hAnsi="Arial" w:cs="Arial"/>
+                <w:noProof/>
               </w:rPr>
               <w:object w:dxaOrig="250" w:dyaOrig="250" w14:anchorId="1C437DFC">
                 <v:shapetype id="_x0000_t75" coordsize="21600,21600" o:spt="75" o:preferrelative="t" path="m@4@5l@4@11@9@11@9@5xe" filled="f" stroked="f">
@@ -1747,10 +3342,10 @@
                   <v:path o:extrusionok="f" gradientshapeok="t" o:connecttype="rect"/>
                   <o:lock v:ext="edit" aspectratio="t"/>
                 </v:shapetype>
-                <v:shape id="_x0000_i1030" type="#_x0000_t75" style="width:12.05pt;height:12.05pt" o:ole="">
+                <v:shape id="_x0000_i1026" type="#_x0000_t75" alt="" style="width:12.3pt;height:12.3pt;mso-width-percent:0;mso-height-percent:0;mso-width-percent:0;mso-height-percent:0" o:ole="">
                   <v:imagedata r:id="rId9" o:title=""/>
                 </v:shape>
-                <o:OLEObject Type="Embed" ProgID="PBrush" ShapeID="_x0000_i1030" DrawAspect="Content" ObjectID="_1584689184" r:id="rId10"/>
+                <o:OLEObject Type="Embed" ProgID="PBrush" ShapeID="_x0000_i1026" DrawAspect="Content" ObjectID="_1584772517" r:id="rId10"/>
               </w:object>
             </w:r>
             <w:r>
@@ -1809,7 +3404,23 @@
                 <w:rFonts w:ascii="Arial" w:hAnsi="Arial" w:cs="Arial"/>
                 <w:szCs w:val="18"/>
               </w:rPr>
-              <w:t>UCB BioSciences, Inc</w:t>
+              <w:t xml:space="preserve">UCB </w:t>
+            </w:r>
+            <w:proofErr w:type="spellStart"/>
+            <w:r>
+              <w:rPr>
+                <w:rFonts w:ascii="Arial" w:hAnsi="Arial" w:cs="Arial"/>
+                <w:szCs w:val="18"/>
+              </w:rPr>
+              <w:t>BioSciences</w:t>
+            </w:r>
+            <w:proofErr w:type="spellEnd"/>
+            <w:r>
+              <w:rPr>
+                <w:rFonts w:ascii="Arial" w:hAnsi="Arial" w:cs="Arial"/>
+                <w:szCs w:val="18"/>
+              </w:rPr>
+              <w:t>, Inc</w:t>
             </w:r>
           </w:p>
           <w:p>
@@ -1946,8 +3557,20 @@
                 <w:szCs w:val="18"/>
                 <w:u w:val="none"/>
               </w:rPr>
-              <w:t xml:space="preserve">   @NovasTaylor</w:t>
+              <w:t xml:space="preserve">   @</w:t>
             </w:r>
+            <w:proofErr w:type="spellStart"/>
+            <w:r>
+              <w:rPr>
+                <w:rStyle w:val="Hyperlink"/>
+                <w:rFonts w:ascii="Arial" w:hAnsi="Arial" w:cs="Arial"/>
+                <w:color w:val="000000" w:themeColor="text1"/>
+                <w:szCs w:val="18"/>
+                <w:u w:val="none"/>
+              </w:rPr>
+              <w:t>NovasTaylor</w:t>
+            </w:r>
+            <w:proofErr w:type="spellEnd"/>
           </w:p>
           <w:p>
             <w:pPr>
@@ -1968,12 +3591,13 @@
             <w:r>
               <w:rPr>
                 <w:rFonts w:ascii="Arial" w:hAnsi="Arial" w:cs="Arial"/>
+                <w:noProof/>
               </w:rPr>
               <w:object w:dxaOrig="250" w:dyaOrig="250" w14:anchorId="2E60DDE9">
-                <v:shape id="_x0000_i1032" type="#_x0000_t75" style="width:12.05pt;height:12.05pt" o:ole="">
+                <v:shape id="_x0000_i1025" type="#_x0000_t75" alt="" style="width:12.3pt;height:12.3pt;mso-width-percent:0;mso-height-percent:0;mso-width-percent:0;mso-height-percent:0" o:ole="">
                   <v:imagedata r:id="rId9" o:title=""/>
                 </v:shape>
-                <o:OLEObject Type="Embed" ProgID="PBrush" ShapeID="_x0000_i1032" DrawAspect="Content" ObjectID="_1584689185" r:id="rId11"/>
+                <o:OLEObject Type="Embed" ProgID="PBrush" ShapeID="_x0000_i1025" DrawAspect="Content" ObjectID="_1584772518" r:id="rId11"/>
               </w:object>
             </w:r>
             <w:hyperlink r:id="rId12" w:history="1">
@@ -2020,7 +3644,23 @@
           <w:rFonts w:ascii="Arial" w:hAnsi="Arial" w:cs="Arial"/>
           <w:szCs w:val="18"/>
         </w:rPr>
-        <w:t xml:space="preserve">All project files, data, and this paper are available from the project's Github repository: </w:t>
+        <w:t xml:space="preserve">All project files, data, and this paper are available from the project's </w:t>
+      </w:r>
+      <w:proofErr w:type="spellStart"/>
+      <w:r>
+        <w:rPr>
+          <w:rFonts w:ascii="Arial" w:hAnsi="Arial" w:cs="Arial"/>
+          <w:szCs w:val="18"/>
+        </w:rPr>
+        <w:t>Github</w:t>
+      </w:r>
+      <w:proofErr w:type="spellEnd"/>
+      <w:r>
+        <w:rPr>
+          <w:rFonts w:ascii="Arial" w:hAnsi="Arial" w:cs="Arial"/>
+          <w:szCs w:val="18"/>
+        </w:rPr>
+        <w:t xml:space="preserve"> repository: </w:t>
       </w:r>
       <w:hyperlink r:id="rId13" w:history="1">
         <w:r>
@@ -2106,7 +3746,7 @@
 </file>
 
 <file path=word/endnotes.xml><?xml version="1.0" encoding="utf-8"?>
-<w:endnotes xmlns:wpc="http://schemas.microsoft.com/office/word/2010/wordprocessingCanvas" xmlns:cx="http://schemas.microsoft.com/office/drawing/2014/chartex" xmlns:cx1="http://schemas.microsoft.com/office/drawing/2015/9/8/chartex" xmlns:cx2="http://schemas.microsoft.com/office/drawing/2015/10/21/chartex" xmlns:cx3="http://schemas.microsoft.com/office/drawing/2016/5/9/chartex" xmlns:cx4="http://schemas.microsoft.com/office/drawing/2016/5/10/chartex" xmlns:cx5="http://schemas.microsoft.com/office/drawing/2016/5/11/chartex" xmlns:mc="http://schemas.openxmlformats.org/markup-compatibility/2006" xmlns:o="urn:schemas-microsoft-com:office:office" xmlns:r="http://schemas.openxmlformats.org/officeDocument/2006/relationships" xmlns:m="http://schemas.openxmlformats.org/officeDocument/2006/math" xmlns:v="urn:schemas-microsoft-com:vml" xmlns:wp14="http://schemas.microsoft.com/office/word/2010/wordprocessingDrawing" xmlns:wp="http://schemas.openxmlformats.org/drawingml/2006/wordprocessingDrawing" xmlns:w10="urn:schemas-microsoft-com:office:word" xmlns:w="http://schemas.openxmlformats.org/wordprocessingml/2006/main" xmlns:w14="http://schemas.microsoft.com/office/word/2010/wordml" xmlns:w15="http://schemas.microsoft.com/office/word/2012/wordml" xmlns:w16se="http://schemas.microsoft.com/office/word/2015/wordml/symex" xmlns:wpg="http://schemas.microsoft.com/office/word/2010/wordprocessingGroup" xmlns:wpi="http://schemas.microsoft.com/office/word/2010/wordprocessingInk" xmlns:wne="http://schemas.microsoft.com/office/word/2006/wordml" xmlns:wps="http://schemas.microsoft.com/office/word/2010/wordprocessingShape" mc:Ignorable="w14 w15 w16se wp14">
+<w:endnotes xmlns:wpc="http://schemas.microsoft.com/office/word/2010/wordprocessingCanvas" xmlns:cx="http://schemas.microsoft.com/office/drawing/2014/chartex" xmlns:cx1="http://schemas.microsoft.com/office/drawing/2015/9/8/chartex" xmlns:cx2="http://schemas.microsoft.com/office/drawing/2015/10/21/chartex" xmlns:cx3="http://schemas.microsoft.com/office/drawing/2016/5/9/chartex" xmlns:cx4="http://schemas.microsoft.com/office/drawing/2016/5/10/chartex" xmlns:cx5="http://schemas.microsoft.com/office/drawing/2016/5/11/chartex" xmlns:cx6="http://schemas.microsoft.com/office/drawing/2016/5/12/chartex" xmlns:cx7="http://schemas.microsoft.com/office/drawing/2016/5/13/chartex" xmlns:cx8="http://schemas.microsoft.com/office/drawing/2016/5/14/chartex" xmlns:mc="http://schemas.openxmlformats.org/markup-compatibility/2006" xmlns:aink="http://schemas.microsoft.com/office/drawing/2016/ink" xmlns:am3d="http://schemas.microsoft.com/office/drawing/2017/model3d" xmlns:o="urn:schemas-microsoft-com:office:office" xmlns:r="http://schemas.openxmlformats.org/officeDocument/2006/relationships" xmlns:m="http://schemas.openxmlformats.org/officeDocument/2006/math" xmlns:v="urn:schemas-microsoft-com:vml" xmlns:wp14="http://schemas.microsoft.com/office/word/2010/wordprocessingDrawing" xmlns:wp="http://schemas.openxmlformats.org/drawingml/2006/wordprocessingDrawing" xmlns:w10="urn:schemas-microsoft-com:office:word" xmlns:w="http://schemas.openxmlformats.org/wordprocessingml/2006/main" xmlns:w14="http://schemas.microsoft.com/office/word/2010/wordml" xmlns:w15="http://schemas.microsoft.com/office/word/2012/wordml" xmlns:w16cid="http://schemas.microsoft.com/office/word/2016/wordml/cid" xmlns:w16se="http://schemas.microsoft.com/office/word/2015/wordml/symex" xmlns:wpg="http://schemas.microsoft.com/office/word/2010/wordprocessingGroup" xmlns:wpi="http://schemas.microsoft.com/office/word/2010/wordprocessingInk" xmlns:wne="http://schemas.microsoft.com/office/word/2006/wordml" xmlns:wps="http://schemas.microsoft.com/office/word/2010/wordprocessingShape" mc:Ignorable="w14 w15 w16se w16cid wp14">
   <w:endnote w:type="separator" w:id="-1">
     <w:p>
       <w:r>
@@ -2125,7 +3765,7 @@
 </file>
 
 <file path=word/footer1.xml><?xml version="1.0" encoding="utf-8"?>
-<w:ftr xmlns:wpc="http://schemas.microsoft.com/office/word/2010/wordprocessingCanvas" xmlns:cx="http://schemas.microsoft.com/office/drawing/2014/chartex" xmlns:cx1="http://schemas.microsoft.com/office/drawing/2015/9/8/chartex" xmlns:cx2="http://schemas.microsoft.com/office/drawing/2015/10/21/chartex" xmlns:cx3="http://schemas.microsoft.com/office/drawing/2016/5/9/chartex" xmlns:cx4="http://schemas.microsoft.com/office/drawing/2016/5/10/chartex" xmlns:cx5="http://schemas.microsoft.com/office/drawing/2016/5/11/chartex" xmlns:mc="http://schemas.openxmlformats.org/markup-compatibility/2006" xmlns:o="urn:schemas-microsoft-com:office:office" xmlns:r="http://schemas.openxmlformats.org/officeDocument/2006/relationships" xmlns:m="http://schemas.openxmlformats.org/officeDocument/2006/math" xmlns:v="urn:schemas-microsoft-com:vml" xmlns:wp14="http://schemas.microsoft.com/office/word/2010/wordprocessingDrawing" xmlns:wp="http://schemas.openxmlformats.org/drawingml/2006/wordprocessingDrawing" xmlns:w10="urn:schemas-microsoft-com:office:word" xmlns:w="http://schemas.openxmlformats.org/wordprocessingml/2006/main" xmlns:w14="http://schemas.microsoft.com/office/word/2010/wordml" xmlns:w15="http://schemas.microsoft.com/office/word/2012/wordml" xmlns:w16se="http://schemas.microsoft.com/office/word/2015/wordml/symex" xmlns:wpg="http://schemas.microsoft.com/office/word/2010/wordprocessingGroup" xmlns:wpi="http://schemas.microsoft.com/office/word/2010/wordprocessingInk" xmlns:wne="http://schemas.microsoft.com/office/word/2006/wordml" xmlns:wps="http://schemas.microsoft.com/office/word/2010/wordprocessingShape" mc:Ignorable="w14 w15 w16se wp14">
+<w:ftr xmlns:wpc="http://schemas.microsoft.com/office/word/2010/wordprocessingCanvas" xmlns:cx="http://schemas.microsoft.com/office/drawing/2014/chartex" xmlns:cx1="http://schemas.microsoft.com/office/drawing/2015/9/8/chartex" xmlns:cx2="http://schemas.microsoft.com/office/drawing/2015/10/21/chartex" xmlns:cx3="http://schemas.microsoft.com/office/drawing/2016/5/9/chartex" xmlns:cx4="http://schemas.microsoft.com/office/drawing/2016/5/10/chartex" xmlns:cx5="http://schemas.microsoft.com/office/drawing/2016/5/11/chartex" xmlns:cx6="http://schemas.microsoft.com/office/drawing/2016/5/12/chartex" xmlns:cx7="http://schemas.microsoft.com/office/drawing/2016/5/13/chartex" xmlns:cx8="http://schemas.microsoft.com/office/drawing/2016/5/14/chartex" xmlns:mc="http://schemas.openxmlformats.org/markup-compatibility/2006" xmlns:aink="http://schemas.microsoft.com/office/drawing/2016/ink" xmlns:am3d="http://schemas.microsoft.com/office/drawing/2017/model3d" xmlns:o="urn:schemas-microsoft-com:office:office" xmlns:r="http://schemas.openxmlformats.org/officeDocument/2006/relationships" xmlns:m="http://schemas.openxmlformats.org/officeDocument/2006/math" xmlns:v="urn:schemas-microsoft-com:vml" xmlns:wp14="http://schemas.microsoft.com/office/word/2010/wordprocessingDrawing" xmlns:wp="http://schemas.openxmlformats.org/drawingml/2006/wordprocessingDrawing" xmlns:w10="urn:schemas-microsoft-com:office:word" xmlns:w="http://schemas.openxmlformats.org/wordprocessingml/2006/main" xmlns:w14="http://schemas.microsoft.com/office/word/2010/wordml" xmlns:w15="http://schemas.microsoft.com/office/word/2012/wordml" xmlns:w16cid="http://schemas.microsoft.com/office/word/2016/wordml/cid" xmlns:w16se="http://schemas.microsoft.com/office/word/2015/wordml/symex" xmlns:wpg="http://schemas.microsoft.com/office/word/2010/wordprocessingGroup" xmlns:wpi="http://schemas.microsoft.com/office/word/2010/wordprocessingInk" xmlns:wne="http://schemas.microsoft.com/office/word/2006/wordml" xmlns:wps="http://schemas.microsoft.com/office/word/2010/wordprocessingShape" mc:Ignorable="w14 w15 w16se w16cid wp14">
   <w:p>
     <w:pPr>
       <w:pStyle w:val="Footer"/>
@@ -2176,7 +3816,7 @@
 </file>
 
 <file path=word/footer2.xml><?xml version="1.0" encoding="utf-8"?>
-<w:ftr xmlns:wpc="http://schemas.microsoft.com/office/word/2010/wordprocessingCanvas" xmlns:cx="http://schemas.microsoft.com/office/drawing/2014/chartex" xmlns:cx1="http://schemas.microsoft.com/office/drawing/2015/9/8/chartex" xmlns:cx2="http://schemas.microsoft.com/office/drawing/2015/10/21/chartex" xmlns:cx3="http://schemas.microsoft.com/office/drawing/2016/5/9/chartex" xmlns:cx4="http://schemas.microsoft.com/office/drawing/2016/5/10/chartex" xmlns:cx5="http://schemas.microsoft.com/office/drawing/2016/5/11/chartex" xmlns:mc="http://schemas.openxmlformats.org/markup-compatibility/2006" xmlns:o="urn:schemas-microsoft-com:office:office" xmlns:r="http://schemas.openxmlformats.org/officeDocument/2006/relationships" xmlns:m="http://schemas.openxmlformats.org/officeDocument/2006/math" xmlns:v="urn:schemas-microsoft-com:vml" xmlns:wp14="http://schemas.microsoft.com/office/word/2010/wordprocessingDrawing" xmlns:wp="http://schemas.openxmlformats.org/drawingml/2006/wordprocessingDrawing" xmlns:w10="urn:schemas-microsoft-com:office:word" xmlns:w="http://schemas.openxmlformats.org/wordprocessingml/2006/main" xmlns:w14="http://schemas.microsoft.com/office/word/2010/wordml" xmlns:w15="http://schemas.microsoft.com/office/word/2012/wordml" xmlns:w16se="http://schemas.microsoft.com/office/word/2015/wordml/symex" xmlns:wpg="http://schemas.microsoft.com/office/word/2010/wordprocessingGroup" xmlns:wpi="http://schemas.microsoft.com/office/word/2010/wordprocessingInk" xmlns:wne="http://schemas.microsoft.com/office/word/2006/wordml" xmlns:wps="http://schemas.microsoft.com/office/word/2010/wordprocessingShape" mc:Ignorable="w14 w15 w16se wp14">
+<w:ftr xmlns:wpc="http://schemas.microsoft.com/office/word/2010/wordprocessingCanvas" xmlns:cx="http://schemas.microsoft.com/office/drawing/2014/chartex" xmlns:cx1="http://schemas.microsoft.com/office/drawing/2015/9/8/chartex" xmlns:cx2="http://schemas.microsoft.com/office/drawing/2015/10/21/chartex" xmlns:cx3="http://schemas.microsoft.com/office/drawing/2016/5/9/chartex" xmlns:cx4="http://schemas.microsoft.com/office/drawing/2016/5/10/chartex" xmlns:cx5="http://schemas.microsoft.com/office/drawing/2016/5/11/chartex" xmlns:cx6="http://schemas.microsoft.com/office/drawing/2016/5/12/chartex" xmlns:cx7="http://schemas.microsoft.com/office/drawing/2016/5/13/chartex" xmlns:cx8="http://schemas.microsoft.com/office/drawing/2016/5/14/chartex" xmlns:mc="http://schemas.openxmlformats.org/markup-compatibility/2006" xmlns:aink="http://schemas.microsoft.com/office/drawing/2016/ink" xmlns:am3d="http://schemas.microsoft.com/office/drawing/2017/model3d" xmlns:o="urn:schemas-microsoft-com:office:office" xmlns:r="http://schemas.openxmlformats.org/officeDocument/2006/relationships" xmlns:m="http://schemas.openxmlformats.org/officeDocument/2006/math" xmlns:v="urn:schemas-microsoft-com:vml" xmlns:wp14="http://schemas.microsoft.com/office/word/2010/wordprocessingDrawing" xmlns:wp="http://schemas.openxmlformats.org/drawingml/2006/wordprocessingDrawing" xmlns:w10="urn:schemas-microsoft-com:office:word" xmlns:w="http://schemas.openxmlformats.org/wordprocessingml/2006/main" xmlns:w14="http://schemas.microsoft.com/office/word/2010/wordml" xmlns:w15="http://schemas.microsoft.com/office/word/2012/wordml" xmlns:w16cid="http://schemas.microsoft.com/office/word/2016/wordml/cid" xmlns:w16se="http://schemas.microsoft.com/office/word/2015/wordml/symex" xmlns:wpg="http://schemas.microsoft.com/office/word/2010/wordprocessingGroup" xmlns:wpi="http://schemas.microsoft.com/office/word/2010/wordprocessingInk" xmlns:wne="http://schemas.microsoft.com/office/word/2006/wordml" xmlns:wps="http://schemas.microsoft.com/office/word/2010/wordprocessingShape" mc:Ignorable="w14 w15 w16se w16cid wp14">
   <w:p>
     <w:pPr>
       <w:pStyle w:val="Footer"/>
@@ -2240,7 +3880,7 @@
 </file>
 
 <file path=word/footnotes.xml><?xml version="1.0" encoding="utf-8"?>
-<w:footnotes xmlns:wpc="http://schemas.microsoft.com/office/word/2010/wordprocessingCanvas" xmlns:cx="http://schemas.microsoft.com/office/drawing/2014/chartex" xmlns:cx1="http://schemas.microsoft.com/office/drawing/2015/9/8/chartex" xmlns:cx2="http://schemas.microsoft.com/office/drawing/2015/10/21/chartex" xmlns:cx3="http://schemas.microsoft.com/office/drawing/2016/5/9/chartex" xmlns:cx4="http://schemas.microsoft.com/office/drawing/2016/5/10/chartex" xmlns:cx5="http://schemas.microsoft.com/office/drawing/2016/5/11/chartex" xmlns:mc="http://schemas.openxmlformats.org/markup-compatibility/2006" xmlns:o="urn:schemas-microsoft-com:office:office" xmlns:r="http://schemas.openxmlformats.org/officeDocument/2006/relationships" xmlns:m="http://schemas.openxmlformats.org/officeDocument/2006/math" xmlns:v="urn:schemas-microsoft-com:vml" xmlns:wp14="http://schemas.microsoft.com/office/word/2010/wordprocessingDrawing" xmlns:wp="http://schemas.openxmlformats.org/drawingml/2006/wordprocessingDrawing" xmlns:w10="urn:schemas-microsoft-com:office:word" xmlns:w="http://schemas.openxmlformats.org/wordprocessingml/2006/main" xmlns:w14="http://schemas.microsoft.com/office/word/2010/wordml" xmlns:w15="http://schemas.microsoft.com/office/word/2012/wordml" xmlns:w16se="http://schemas.microsoft.com/office/word/2015/wordml/symex" xmlns:wpg="http://schemas.microsoft.com/office/word/2010/wordprocessingGroup" xmlns:wpi="http://schemas.microsoft.com/office/word/2010/wordprocessingInk" xmlns:wne="http://schemas.microsoft.com/office/word/2006/wordml" xmlns:wps="http://schemas.microsoft.com/office/word/2010/wordprocessingShape" mc:Ignorable="w14 w15 w16se wp14">
+<w:footnotes xmlns:wpc="http://schemas.microsoft.com/office/word/2010/wordprocessingCanvas" xmlns:cx="http://schemas.microsoft.com/office/drawing/2014/chartex" xmlns:cx1="http://schemas.microsoft.com/office/drawing/2015/9/8/chartex" xmlns:cx2="http://schemas.microsoft.com/office/drawing/2015/10/21/chartex" xmlns:cx3="http://schemas.microsoft.com/office/drawing/2016/5/9/chartex" xmlns:cx4="http://schemas.microsoft.com/office/drawing/2016/5/10/chartex" xmlns:cx5="http://schemas.microsoft.com/office/drawing/2016/5/11/chartex" xmlns:cx6="http://schemas.microsoft.com/office/drawing/2016/5/12/chartex" xmlns:cx7="http://schemas.microsoft.com/office/drawing/2016/5/13/chartex" xmlns:cx8="http://schemas.microsoft.com/office/drawing/2016/5/14/chartex" xmlns:mc="http://schemas.openxmlformats.org/markup-compatibility/2006" xmlns:aink="http://schemas.microsoft.com/office/drawing/2016/ink" xmlns:am3d="http://schemas.microsoft.com/office/drawing/2017/model3d" xmlns:o="urn:schemas-microsoft-com:office:office" xmlns:r="http://schemas.openxmlformats.org/officeDocument/2006/relationships" xmlns:m="http://schemas.openxmlformats.org/officeDocument/2006/math" xmlns:v="urn:schemas-microsoft-com:vml" xmlns:wp14="http://schemas.microsoft.com/office/word/2010/wordprocessingDrawing" xmlns:wp="http://schemas.openxmlformats.org/drawingml/2006/wordprocessingDrawing" xmlns:w10="urn:schemas-microsoft-com:office:word" xmlns:w="http://schemas.openxmlformats.org/wordprocessingml/2006/main" xmlns:w14="http://schemas.microsoft.com/office/word/2010/wordml" xmlns:w15="http://schemas.microsoft.com/office/word/2012/wordml" xmlns:w16cid="http://schemas.microsoft.com/office/word/2016/wordml/cid" xmlns:w16se="http://schemas.microsoft.com/office/word/2015/wordml/symex" xmlns:wpg="http://schemas.microsoft.com/office/word/2010/wordprocessingGroup" xmlns:wpi="http://schemas.microsoft.com/office/word/2010/wordprocessingInk" xmlns:wne="http://schemas.microsoft.com/office/word/2006/wordml" xmlns:wps="http://schemas.microsoft.com/office/word/2010/wordprocessingShape" mc:Ignorable="w14 w15 w16se w16cid wp14">
   <w:footnote w:type="separator" w:id="-1">
     <w:p>
       <w:r>
@@ -2253,13 +3893,58 @@
       <w:r>
         <w:continuationSeparator/>
       </w:r>
+    </w:p>
+  </w:footnote>
+  <w:footnote w:id="1">
+    <w:p>
+      <w:pPr>
+        <w:pStyle w:val="FootnoteText"/>
+      </w:pPr>
+      <w:ins w:id="28" w:author="aoliva" w:date="2018-04-09T08:55:00Z">
+        <w:r>
+          <w:rPr>
+            <w:rStyle w:val="FootnoteReference"/>
+          </w:rPr>
+          <w:footnoteRef/>
+        </w:r>
+        <w:r>
+          <w:t xml:space="preserve"> See </w:t>
+        </w:r>
+        <w:r>
+          <w:fldChar w:fldCharType="begin"/>
+        </w:r>
+        <w:r>
+          <w:instrText xml:space="preserve"> HYPERLINK "</w:instrText>
+        </w:r>
+        <w:r>
+          <w:instrText>https://en.wikipedia.org/wiki/Linked_data</w:instrText>
+        </w:r>
+        <w:r>
+          <w:instrText xml:space="preserve">" </w:instrText>
+        </w:r>
+        <w:r>
+          <w:fldChar w:fldCharType="separate"/>
+        </w:r>
+        <w:r>
+          <w:rPr>
+            <w:rStyle w:val="Hyperlink"/>
+          </w:rPr>
+          <w:t>https://en.wikipedia.org/wiki/Linked_data</w:t>
+        </w:r>
+        <w:r>
+          <w:fldChar w:fldCharType="end"/>
+        </w:r>
+        <w:r>
+          <w:t xml:space="preserve"> </w:t>
+        </w:r>
+      </w:ins>
     </w:p>
   </w:footnote>
 </w:footnotes>
 </file>
 
 <file path=word/header1.xml><?xml version="1.0" encoding="utf-8"?>
-<w:hdr xmlns:wpc="http://schemas.microsoft.com/office/word/2010/wordprocessingCanvas" xmlns:cx="http://schemas.microsoft.com/office/drawing/2014/chartex" xmlns:cx1="http://schemas.microsoft.com/office/drawing/2015/9/8/chartex" xmlns:cx2="http://schemas.microsoft.com/office/drawing/2015/10/21/chartex" xmlns:cx3="http://schemas.microsoft.com/office/drawing/2016/5/9/chartex" xmlns:cx4="http://schemas.microsoft.com/office/drawing/2016/5/10/chartex" xmlns:cx5="http://schemas.microsoft.com/office/drawing/2016/5/11/chartex" xmlns:mc="http://schemas.openxmlformats.org/markup-compatibility/2006" xmlns:o="urn:schemas-microsoft-com:office:office" xmlns:r="http://schemas.openxmlformats.org/officeDocument/2006/relationships" xmlns:m="http://schemas.openxmlformats.org/officeDocument/2006/math" xmlns:v="urn:schemas-microsoft-com:vml" xmlns:wp14="http://schemas.microsoft.com/office/word/2010/wordprocessingDrawing" xmlns:wp="http://schemas.openxmlformats.org/drawingml/2006/wordprocessingDrawing" xmlns:w10="urn:schemas-microsoft-com:office:word" xmlns:w="http://schemas.openxmlformats.org/wordprocessingml/2006/main" xmlns:w14="http://schemas.microsoft.com/office/word/2010/wordml" xmlns:w15="http://schemas.microsoft.com/office/word/2012/wordml" xmlns:w16se="http://schemas.microsoft.com/office/word/2015/wordml/symex" xmlns:wpg="http://schemas.microsoft.com/office/word/2010/wordprocessingGroup" xmlns:wpi="http://schemas.microsoft.com/office/word/2010/wordprocessingInk" xmlns:wne="http://schemas.microsoft.com/office/word/2006/wordml" xmlns:wps="http://schemas.microsoft.com/office/word/2010/wordprocessingShape" mc:Ignorable="w14 w15 w16se wp14">
+<w:hdr xmlns:wpc="http://schemas.microsoft.com/office/word/2010/wordprocessingCanvas" xmlns:cx="http://schemas.microsoft.com/office/drawing/2014/chartex" xmlns:cx1="http://schemas.microsoft.com/office/drawing/2015/9/8/chartex" xmlns:cx2="http://schemas.microsoft.com/office/drawing/2015/10/21/chartex" xmlns:cx3="http://schemas.microsoft.com/office/drawing/2016/5/9/chartex" xmlns:cx4="http://schemas.microsoft.com/office/drawing/2016/5/10/chartex" xmlns:cx5="http://schemas.microsoft.com/office/drawing/2016/5/11/chartex" xmlns:cx6="http://schemas.microsoft.com/office/drawing/2016/5/12/chartex" xmlns:cx7="http://schemas.microsoft.com/office/drawing/2016/5/13/chartex" xmlns:cx8="http://schemas.microsoft.com/office/drawing/2016/5/14/chartex" xmlns:mc="http://schemas.openxmlformats.org/markup-compatibility/2006" xmlns:aink="http://schemas.microsoft.com/office/drawing/2016/ink" xmlns:am3d="http://schemas.microsoft.com/office/drawing/2017/model3d" xmlns:o="urn:schemas-microsoft-com:office:office" xmlns:r="http://schemas.openxmlformats.org/officeDocument/2006/relationships" xmlns:m="http://schemas.openxmlformats.org/officeDocument/2006/math" xmlns:v="urn:schemas-microsoft-com:vml" xmlns:wp14="http://schemas.microsoft.com/office/word/2010/wordprocessingDrawing" xmlns:wp="http://schemas.openxmlformats.org/drawingml/2006/wordprocessingDrawing" xmlns:w10="urn:schemas-microsoft-com:office:word" xmlns:w="http://schemas.openxmlformats.org/wordprocessingml/2006/main" xmlns:w14="http://schemas.microsoft.com/office/word/2010/wordml" xmlns:w15="http://schemas.microsoft.com/office/word/2012/wordml" xmlns:w16cid="http://schemas.microsoft.com/office/word/2016/wordml/cid" xmlns:w16se="http://schemas.microsoft.com/office/word/2015/wordml/symex" xmlns:wpg="http://schemas.microsoft.com/office/word/2010/wordprocessingGroup" xmlns:wpi="http://schemas.microsoft.com/office/word/2010/wordprocessingInk" xmlns:wne="http://schemas.microsoft.com/office/word/2006/wordml" xmlns:wps="http://schemas.microsoft.com/office/word/2010/wordprocessingShape" mc:Ignorable="w14 w15 w16se w16cid wp14">
   <w:p>
     <w:pPr>
       <w:jc w:val="center"/>
@@ -2270,6 +3955,7 @@
         <w:sz w:val="24"/>
       </w:rPr>
     </w:pPr>
+    <w:proofErr w:type="spellStart"/>
     <w:r>
       <w:rPr>
         <w:rFonts w:ascii="Arial" w:hAnsi="Arial" w:cs="Arial"/>
@@ -2277,7 +3963,17 @@
         <w:bCs/>
         <w:sz w:val="24"/>
       </w:rPr>
-      <w:t>PhUSE 201</w:t>
+      <w:t>PhUSE</w:t>
+    </w:r>
+    <w:proofErr w:type="spellEnd"/>
+    <w:r>
+      <w:rPr>
+        <w:rFonts w:ascii="Arial" w:hAnsi="Arial" w:cs="Arial"/>
+        <w:b/>
+        <w:bCs/>
+        <w:sz w:val="24"/>
+      </w:rPr>
+      <w:t xml:space="preserve"> 201</w:t>
     </w:r>
     <w:r>
       <w:rPr>
@@ -2302,7 +3998,7 @@
 </file>
 
 <file path=word/header2.xml><?xml version="1.0" encoding="utf-8"?>
-<w:hdr xmlns:wpc="http://schemas.microsoft.com/office/word/2010/wordprocessingCanvas" xmlns:cx="http://schemas.microsoft.com/office/drawing/2014/chartex" xmlns:cx1="http://schemas.microsoft.com/office/drawing/2015/9/8/chartex" xmlns:cx2="http://schemas.microsoft.com/office/drawing/2015/10/21/chartex" xmlns:cx3="http://schemas.microsoft.com/office/drawing/2016/5/9/chartex" xmlns:cx4="http://schemas.microsoft.com/office/drawing/2016/5/10/chartex" xmlns:cx5="http://schemas.microsoft.com/office/drawing/2016/5/11/chartex" xmlns:mc="http://schemas.openxmlformats.org/markup-compatibility/2006" xmlns:o="urn:schemas-microsoft-com:office:office" xmlns:r="http://schemas.openxmlformats.org/officeDocument/2006/relationships" xmlns:m="http://schemas.openxmlformats.org/officeDocument/2006/math" xmlns:v="urn:schemas-microsoft-com:vml" xmlns:wp14="http://schemas.microsoft.com/office/word/2010/wordprocessingDrawing" xmlns:wp="http://schemas.openxmlformats.org/drawingml/2006/wordprocessingDrawing" xmlns:w10="urn:schemas-microsoft-com:office:word" xmlns:w="http://schemas.openxmlformats.org/wordprocessingml/2006/main" xmlns:w14="http://schemas.microsoft.com/office/word/2010/wordml" xmlns:w15="http://schemas.microsoft.com/office/word/2012/wordml" xmlns:w16se="http://schemas.microsoft.com/office/word/2015/wordml/symex" xmlns:wpg="http://schemas.microsoft.com/office/word/2010/wordprocessingGroup" xmlns:wpi="http://schemas.microsoft.com/office/word/2010/wordprocessingInk" xmlns:wne="http://schemas.microsoft.com/office/word/2006/wordml" xmlns:wps="http://schemas.microsoft.com/office/word/2010/wordprocessingShape" mc:Ignorable="w14 w15 w16se wp14">
+<w:hdr xmlns:wpc="http://schemas.microsoft.com/office/word/2010/wordprocessingCanvas" xmlns:cx="http://schemas.microsoft.com/office/drawing/2014/chartex" xmlns:cx1="http://schemas.microsoft.com/office/drawing/2015/9/8/chartex" xmlns:cx2="http://schemas.microsoft.com/office/drawing/2015/10/21/chartex" xmlns:cx3="http://schemas.microsoft.com/office/drawing/2016/5/9/chartex" xmlns:cx4="http://schemas.microsoft.com/office/drawing/2016/5/10/chartex" xmlns:cx5="http://schemas.microsoft.com/office/drawing/2016/5/11/chartex" xmlns:cx6="http://schemas.microsoft.com/office/drawing/2016/5/12/chartex" xmlns:cx7="http://schemas.microsoft.com/office/drawing/2016/5/13/chartex" xmlns:cx8="http://schemas.microsoft.com/office/drawing/2016/5/14/chartex" xmlns:mc="http://schemas.openxmlformats.org/markup-compatibility/2006" xmlns:aink="http://schemas.microsoft.com/office/drawing/2016/ink" xmlns:am3d="http://schemas.microsoft.com/office/drawing/2017/model3d" xmlns:o="urn:schemas-microsoft-com:office:office" xmlns:r="http://schemas.openxmlformats.org/officeDocument/2006/relationships" xmlns:m="http://schemas.openxmlformats.org/officeDocument/2006/math" xmlns:v="urn:schemas-microsoft-com:vml" xmlns:wp14="http://schemas.microsoft.com/office/word/2010/wordprocessingDrawing" xmlns:wp="http://schemas.openxmlformats.org/drawingml/2006/wordprocessingDrawing" xmlns:w10="urn:schemas-microsoft-com:office:word" xmlns:w="http://schemas.openxmlformats.org/wordprocessingml/2006/main" xmlns:w14="http://schemas.microsoft.com/office/word/2010/wordml" xmlns:w15="http://schemas.microsoft.com/office/word/2012/wordml" xmlns:w16cid="http://schemas.microsoft.com/office/word/2016/wordml/cid" xmlns:w16se="http://schemas.microsoft.com/office/word/2015/wordml/symex" xmlns:wpg="http://schemas.microsoft.com/office/word/2010/wordprocessingGroup" xmlns:wpi="http://schemas.microsoft.com/office/word/2010/wordprocessingInk" xmlns:wne="http://schemas.microsoft.com/office/word/2006/wordml" xmlns:wps="http://schemas.microsoft.com/office/word/2010/wordprocessingShape" mc:Ignorable="w14 w15 w16se w16cid wp14">
   <w:p>
     <w:pPr>
       <w:pStyle w:val="Header"/>
@@ -2323,7 +4019,7 @@
 </file>
 
 <file path=word/numbering.xml><?xml version="1.0" encoding="utf-8"?>
-<w:numbering xmlns:wpc="http://schemas.microsoft.com/office/word/2010/wordprocessingCanvas" xmlns:cx="http://schemas.microsoft.com/office/drawing/2014/chartex" xmlns:cx1="http://schemas.microsoft.com/office/drawing/2015/9/8/chartex" xmlns:cx2="http://schemas.microsoft.com/office/drawing/2015/10/21/chartex" xmlns:cx3="http://schemas.microsoft.com/office/drawing/2016/5/9/chartex" xmlns:cx4="http://schemas.microsoft.com/office/drawing/2016/5/10/chartex" xmlns:cx5="http://schemas.microsoft.com/office/drawing/2016/5/11/chartex" xmlns:mc="http://schemas.openxmlformats.org/markup-compatibility/2006" xmlns:o="urn:schemas-microsoft-com:office:office" xmlns:r="http://schemas.openxmlformats.org/officeDocument/2006/relationships" xmlns:m="http://schemas.openxmlformats.org/officeDocument/2006/math" xmlns:v="urn:schemas-microsoft-com:vml" xmlns:wp14="http://schemas.microsoft.com/office/word/2010/wordprocessingDrawing" xmlns:wp="http://schemas.openxmlformats.org/drawingml/2006/wordprocessingDrawing" xmlns:w10="urn:schemas-microsoft-com:office:word" xmlns:w="http://schemas.openxmlformats.org/wordprocessingml/2006/main" xmlns:w14="http://schemas.microsoft.com/office/word/2010/wordml" xmlns:w15="http://schemas.microsoft.com/office/word/2012/wordml" xmlns:w16se="http://schemas.microsoft.com/office/word/2015/wordml/symex" xmlns:wpg="http://schemas.microsoft.com/office/word/2010/wordprocessingGroup" xmlns:wpi="http://schemas.microsoft.com/office/word/2010/wordprocessingInk" xmlns:wne="http://schemas.microsoft.com/office/word/2006/wordml" xmlns:wps="http://schemas.microsoft.com/office/word/2010/wordprocessingShape" mc:Ignorable="w14 w15 w16se wp14">
+<w:numbering xmlns:wpc="http://schemas.microsoft.com/office/word/2010/wordprocessingCanvas" xmlns:cx="http://schemas.microsoft.com/office/drawing/2014/chartex" xmlns:cx1="http://schemas.microsoft.com/office/drawing/2015/9/8/chartex" xmlns:cx2="http://schemas.microsoft.com/office/drawing/2015/10/21/chartex" xmlns:cx3="http://schemas.microsoft.com/office/drawing/2016/5/9/chartex" xmlns:cx4="http://schemas.microsoft.com/office/drawing/2016/5/10/chartex" xmlns:cx5="http://schemas.microsoft.com/office/drawing/2016/5/11/chartex" xmlns:cx6="http://schemas.microsoft.com/office/drawing/2016/5/12/chartex" xmlns:cx7="http://schemas.microsoft.com/office/drawing/2016/5/13/chartex" xmlns:cx8="http://schemas.microsoft.com/office/drawing/2016/5/14/chartex" xmlns:mc="http://schemas.openxmlformats.org/markup-compatibility/2006" xmlns:aink="http://schemas.microsoft.com/office/drawing/2016/ink" xmlns:am3d="http://schemas.microsoft.com/office/drawing/2017/model3d" xmlns:o="urn:schemas-microsoft-com:office:office" xmlns:r="http://schemas.openxmlformats.org/officeDocument/2006/relationships" xmlns:m="http://schemas.openxmlformats.org/officeDocument/2006/math" xmlns:v="urn:schemas-microsoft-com:vml" xmlns:wp14="http://schemas.microsoft.com/office/word/2010/wordprocessingDrawing" xmlns:wp="http://schemas.openxmlformats.org/drawingml/2006/wordprocessingDrawing" xmlns:w10="urn:schemas-microsoft-com:office:word" xmlns:w="http://schemas.openxmlformats.org/wordprocessingml/2006/main" xmlns:w14="http://schemas.microsoft.com/office/word/2010/wordml" xmlns:w15="http://schemas.microsoft.com/office/word/2012/wordml" xmlns:w16cid="http://schemas.microsoft.com/office/word/2016/wordml/cid" xmlns:w16se="http://schemas.microsoft.com/office/word/2015/wordml/symex" xmlns:wpg="http://schemas.microsoft.com/office/word/2010/wordprocessingGroup" xmlns:wpi="http://schemas.microsoft.com/office/word/2010/wordprocessingInk" xmlns:wne="http://schemas.microsoft.com/office/word/2006/wordml" xmlns:wps="http://schemas.microsoft.com/office/word/2010/wordprocessingShape" mc:Ignorable="w14 w15 w16se w16cid wp14">
   <w:abstractNum w:abstractNumId="0" w15:restartNumberingAfterBreak="0">
     <w:nsid w:val="FFFFFF1D"/>
     <w:multiLevelType w:val="multilevel"/>
@@ -4292,6 +5988,119 @@
     </w:lvl>
   </w:abstractNum>
   <w:abstractNum w:abstractNumId="26" w15:restartNumberingAfterBreak="0">
+    <w:nsid w:val="557A63A8"/>
+    <w:multiLevelType w:val="hybridMultilevel"/>
+    <w:tmpl w:val="C7CE9FF8"/>
+    <w:lvl w:ilvl="0" w:tplc="04090001">
+      <w:start w:val="1"/>
+      <w:numFmt w:val="bullet"/>
+      <w:lvlText w:val=""/>
+      <w:lvlJc w:val="left"/>
+      <w:pPr>
+        <w:ind w:left="720" w:hanging="360"/>
+      </w:pPr>
+      <w:rPr>
+        <w:rFonts w:ascii="Symbol" w:hAnsi="Symbol" w:hint="default"/>
+      </w:rPr>
+    </w:lvl>
+    <w:lvl w:ilvl="1" w:tplc="04090003" w:tentative="1">
+      <w:start w:val="1"/>
+      <w:numFmt w:val="bullet"/>
+      <w:lvlText w:val="o"/>
+      <w:lvlJc w:val="left"/>
+      <w:pPr>
+        <w:ind w:left="1440" w:hanging="360"/>
+      </w:pPr>
+      <w:rPr>
+        <w:rFonts w:ascii="Courier New" w:hAnsi="Courier New" w:cs="Courier New" w:hint="default"/>
+      </w:rPr>
+    </w:lvl>
+    <w:lvl w:ilvl="2" w:tplc="04090005" w:tentative="1">
+      <w:start w:val="1"/>
+      <w:numFmt w:val="bullet"/>
+      <w:lvlText w:val=""/>
+      <w:lvlJc w:val="left"/>
+      <w:pPr>
+        <w:ind w:left="2160" w:hanging="360"/>
+      </w:pPr>
+      <w:rPr>
+        <w:rFonts w:ascii="Wingdings" w:hAnsi="Wingdings" w:hint="default"/>
+      </w:rPr>
+    </w:lvl>
+    <w:lvl w:ilvl="3" w:tplc="04090001" w:tentative="1">
+      <w:start w:val="1"/>
+      <w:numFmt w:val="bullet"/>
+      <w:lvlText w:val=""/>
+      <w:lvlJc w:val="left"/>
+      <w:pPr>
+        <w:ind w:left="2880" w:hanging="360"/>
+      </w:pPr>
+      <w:rPr>
+        <w:rFonts w:ascii="Symbol" w:hAnsi="Symbol" w:hint="default"/>
+      </w:rPr>
+    </w:lvl>
+    <w:lvl w:ilvl="4" w:tplc="04090003" w:tentative="1">
+      <w:start w:val="1"/>
+      <w:numFmt w:val="bullet"/>
+      <w:lvlText w:val="o"/>
+      <w:lvlJc w:val="left"/>
+      <w:pPr>
+        <w:ind w:left="3600" w:hanging="360"/>
+      </w:pPr>
+      <w:rPr>
+        <w:rFonts w:ascii="Courier New" w:hAnsi="Courier New" w:cs="Courier New" w:hint="default"/>
+      </w:rPr>
+    </w:lvl>
+    <w:lvl w:ilvl="5" w:tplc="04090005" w:tentative="1">
+      <w:start w:val="1"/>
+      <w:numFmt w:val="bullet"/>
+      <w:lvlText w:val=""/>
+      <w:lvlJc w:val="left"/>
+      <w:pPr>
+        <w:ind w:left="4320" w:hanging="360"/>
+      </w:pPr>
+      <w:rPr>
+        <w:rFonts w:ascii="Wingdings" w:hAnsi="Wingdings" w:hint="default"/>
+      </w:rPr>
+    </w:lvl>
+    <w:lvl w:ilvl="6" w:tplc="04090001" w:tentative="1">
+      <w:start w:val="1"/>
+      <w:numFmt w:val="bullet"/>
+      <w:lvlText w:val=""/>
+      <w:lvlJc w:val="left"/>
+      <w:pPr>
+        <w:ind w:left="5040" w:hanging="360"/>
+      </w:pPr>
+      <w:rPr>
+        <w:rFonts w:ascii="Symbol" w:hAnsi="Symbol" w:hint="default"/>
+      </w:rPr>
+    </w:lvl>
+    <w:lvl w:ilvl="7" w:tplc="04090003" w:tentative="1">
+      <w:start w:val="1"/>
+      <w:numFmt w:val="bullet"/>
+      <w:lvlText w:val="o"/>
+      <w:lvlJc w:val="left"/>
+      <w:pPr>
+        <w:ind w:left="5760" w:hanging="360"/>
+      </w:pPr>
+      <w:rPr>
+        <w:rFonts w:ascii="Courier New" w:hAnsi="Courier New" w:cs="Courier New" w:hint="default"/>
+      </w:rPr>
+    </w:lvl>
+    <w:lvl w:ilvl="8" w:tplc="04090005" w:tentative="1">
+      <w:start w:val="1"/>
+      <w:numFmt w:val="bullet"/>
+      <w:lvlText w:val=""/>
+      <w:lvlJc w:val="left"/>
+      <w:pPr>
+        <w:ind w:left="6480" w:hanging="360"/>
+      </w:pPr>
+      <w:rPr>
+        <w:rFonts w:ascii="Wingdings" w:hAnsi="Wingdings" w:hint="default"/>
+      </w:rPr>
+    </w:lvl>
+  </w:abstractNum>
+  <w:abstractNum w:abstractNumId="27" w15:restartNumberingAfterBreak="0">
     <w:nsid w:val="59FE32E8"/>
     <w:multiLevelType w:val="hybridMultilevel"/>
     <w:tmpl w:val="4F24823E"/>
@@ -4404,7 +6213,7 @@
       </w:rPr>
     </w:lvl>
   </w:abstractNum>
-  <w:abstractNum w:abstractNumId="27" w15:restartNumberingAfterBreak="0">
+  <w:abstractNum w:abstractNumId="28" w15:restartNumberingAfterBreak="0">
     <w:nsid w:val="60317EC4"/>
     <w:multiLevelType w:val="hybridMultilevel"/>
     <w:tmpl w:val="1460F1DA"/>
@@ -4517,7 +6326,7 @@
       </w:rPr>
     </w:lvl>
   </w:abstractNum>
-  <w:abstractNum w:abstractNumId="28" w15:restartNumberingAfterBreak="0">
+  <w:abstractNum w:abstractNumId="29" w15:restartNumberingAfterBreak="0">
     <w:nsid w:val="622E5CA2"/>
     <w:multiLevelType w:val="hybridMultilevel"/>
     <w:tmpl w:val="09F0948A"/>
@@ -4630,7 +6439,7 @@
       </w:rPr>
     </w:lvl>
   </w:abstractNum>
-  <w:abstractNum w:abstractNumId="29" w15:restartNumberingAfterBreak="0">
+  <w:abstractNum w:abstractNumId="30" w15:restartNumberingAfterBreak="0">
     <w:nsid w:val="63DD5AA6"/>
     <w:multiLevelType w:val="hybridMultilevel"/>
     <w:tmpl w:val="C4661CF4"/>
@@ -4768,7 +6577,7 @@
       </w:rPr>
     </w:lvl>
   </w:abstractNum>
-  <w:abstractNum w:abstractNumId="30" w15:restartNumberingAfterBreak="0">
+  <w:abstractNum w:abstractNumId="31" w15:restartNumberingAfterBreak="0">
     <w:nsid w:val="68B93BC9"/>
     <w:multiLevelType w:val="hybridMultilevel"/>
     <w:tmpl w:val="BAFE119A"/>
@@ -4906,7 +6715,7 @@
       </w:rPr>
     </w:lvl>
   </w:abstractNum>
-  <w:abstractNum w:abstractNumId="31" w15:restartNumberingAfterBreak="0">
+  <w:abstractNum w:abstractNumId="32" w15:restartNumberingAfterBreak="0">
     <w:nsid w:val="69831B9B"/>
     <w:multiLevelType w:val="hybridMultilevel"/>
     <w:tmpl w:val="8D0CA756"/>
@@ -5019,7 +6828,7 @@
       </w:rPr>
     </w:lvl>
   </w:abstractNum>
-  <w:abstractNum w:abstractNumId="32" w15:restartNumberingAfterBreak="0">
+  <w:abstractNum w:abstractNumId="33" w15:restartNumberingAfterBreak="0">
     <w:nsid w:val="6B9F0E72"/>
     <w:multiLevelType w:val="hybridMultilevel"/>
     <w:tmpl w:val="D6D06CF0"/>
@@ -5132,7 +6941,7 @@
       </w:rPr>
     </w:lvl>
   </w:abstractNum>
-  <w:abstractNum w:abstractNumId="33" w15:restartNumberingAfterBreak="0">
+  <w:abstractNum w:abstractNumId="34" w15:restartNumberingAfterBreak="0">
     <w:nsid w:val="721316CC"/>
     <w:multiLevelType w:val="hybridMultilevel"/>
     <w:tmpl w:val="914C74F0"/>
@@ -5245,7 +7054,7 @@
       </w:rPr>
     </w:lvl>
   </w:abstractNum>
-  <w:abstractNum w:abstractNumId="34" w15:restartNumberingAfterBreak="0">
+  <w:abstractNum w:abstractNumId="35" w15:restartNumberingAfterBreak="0">
     <w:nsid w:val="73792C4F"/>
     <w:multiLevelType w:val="multilevel"/>
     <w:tmpl w:val="2184138A"/>
@@ -5394,7 +7203,7 @@
       </w:rPr>
     </w:lvl>
   </w:abstractNum>
-  <w:abstractNum w:abstractNumId="35" w15:restartNumberingAfterBreak="0">
+  <w:abstractNum w:abstractNumId="36" w15:restartNumberingAfterBreak="0">
     <w:nsid w:val="78D42583"/>
     <w:multiLevelType w:val="hybridMultilevel"/>
     <w:tmpl w:val="7D42BC32"/>
@@ -5511,22 +7320,22 @@
     <w:abstractNumId w:val="14"/>
   </w:num>
   <w:num w:numId="2">
-    <w:abstractNumId w:val="34"/>
+    <w:abstractNumId w:val="35"/>
   </w:num>
   <w:num w:numId="3">
     <w:abstractNumId w:val="19"/>
   </w:num>
   <w:num w:numId="4">
-    <w:abstractNumId w:val="26"/>
+    <w:abstractNumId w:val="27"/>
   </w:num>
   <w:num w:numId="5">
     <w:abstractNumId w:val="23"/>
   </w:num>
   <w:num w:numId="6">
-    <w:abstractNumId w:val="30"/>
+    <w:abstractNumId w:val="31"/>
   </w:num>
   <w:num w:numId="7">
-    <w:abstractNumId w:val="29"/>
+    <w:abstractNumId w:val="30"/>
   </w:num>
   <w:num w:numId="8">
     <w:abstractNumId w:val="22"/>
@@ -5541,16 +7350,16 @@
     <w:abstractNumId w:val="20"/>
   </w:num>
   <w:num w:numId="12">
-    <w:abstractNumId w:val="27"/>
+    <w:abstractNumId w:val="28"/>
   </w:num>
   <w:num w:numId="13">
-    <w:abstractNumId w:val="33"/>
+    <w:abstractNumId w:val="34"/>
   </w:num>
   <w:num w:numId="14">
     <w:abstractNumId w:val="25"/>
   </w:num>
   <w:num w:numId="15">
-    <w:abstractNumId w:val="28"/>
+    <w:abstractNumId w:val="29"/>
   </w:num>
   <w:num w:numId="16">
     <w:abstractNumId w:val="21"/>
@@ -5589,16 +7398,16 @@
     <w:abstractNumId w:val="10"/>
   </w:num>
   <w:num w:numId="28">
-    <w:abstractNumId w:val="35"/>
+    <w:abstractNumId w:val="36"/>
   </w:num>
   <w:num w:numId="29">
-    <w:abstractNumId w:val="31"/>
+    <w:abstractNumId w:val="32"/>
   </w:num>
   <w:num w:numId="30">
     <w:abstractNumId w:val="12"/>
   </w:num>
   <w:num w:numId="31">
-    <w:abstractNumId w:val="32"/>
+    <w:abstractNumId w:val="33"/>
   </w:num>
   <w:num w:numId="32">
     <w:abstractNumId w:val="11"/>
@@ -5615,12 +7424,15 @@
   <w:num w:numId="36">
     <w:abstractNumId w:val="13"/>
   </w:num>
+  <w:num w:numId="37">
+    <w:abstractNumId w:val="26"/>
+  </w:num>
   <w:numIdMacAtCleanup w:val="13"/>
 </w:numbering>
 </file>
 
 <file path=word/styles.xml><?xml version="1.0" encoding="utf-8"?>
-<w:styles xmlns:mc="http://schemas.openxmlformats.org/markup-compatibility/2006" xmlns:r="http://schemas.openxmlformats.org/officeDocument/2006/relationships" xmlns:w="http://schemas.openxmlformats.org/wordprocessingml/2006/main" xmlns:w14="http://schemas.microsoft.com/office/word/2010/wordml" xmlns:w15="http://schemas.microsoft.com/office/word/2012/wordml" xmlns:w16se="http://schemas.microsoft.com/office/word/2015/wordml/symex" mc:Ignorable="w14 w15 w16se">
+<w:styles xmlns:mc="http://schemas.openxmlformats.org/markup-compatibility/2006" xmlns:r="http://schemas.openxmlformats.org/officeDocument/2006/relationships" xmlns:w="http://schemas.openxmlformats.org/wordprocessingml/2006/main" xmlns:w14="http://schemas.microsoft.com/office/word/2010/wordml" xmlns:w15="http://schemas.microsoft.com/office/word/2012/wordml" xmlns:w16cid="http://schemas.microsoft.com/office/word/2016/wordml/cid" xmlns:w16se="http://schemas.microsoft.com/office/word/2015/wordml/symex" mc:Ignorable="w14 w15 w16se w16cid">
   <w:docDefaults>
     <w:rPrDefault>
       <w:rPr>
@@ -5630,7 +7442,7 @@
     </w:rPrDefault>
     <w:pPrDefault/>
   </w:docDefaults>
-  <w:latentStyles w:defLockedState="0" w:defUIPriority="99" w:defSemiHidden="0" w:defUnhideWhenUsed="0" w:defQFormat="0" w:count="374">
+  <w:latentStyles w:defLockedState="0" w:defUIPriority="99" w:defSemiHidden="0" w:defUnhideWhenUsed="0" w:defQFormat="0" w:count="375">
     <w:lsdException w:name="Normal" w:uiPriority="0" w:qFormat="1"/>
     <w:lsdException w:name="heading 1" w:uiPriority="9" w:qFormat="1"/>
     <w:lsdException w:name="heading 2" w:semiHidden="1" w:uiPriority="9" w:unhideWhenUsed="1" w:qFormat="1"/>
@@ -5736,7 +7548,6 @@
     <w:lsdException w:name="HTML Sample" w:semiHidden="1" w:unhideWhenUsed="1"/>
     <w:lsdException w:name="HTML Typewriter" w:semiHidden="1" w:unhideWhenUsed="1"/>
     <w:lsdException w:name="HTML Variable" w:semiHidden="1" w:unhideWhenUsed="1"/>
-    <w:lsdException w:name="Normal Table" w:semiHidden="1" w:unhideWhenUsed="1"/>
     <w:lsdException w:name="annotation subject" w:semiHidden="1" w:unhideWhenUsed="1"/>
     <w:lsdException w:name="No List" w:semiHidden="1" w:unhideWhenUsed="1"/>
     <w:lsdException w:name="Outline List 1" w:semiHidden="1" w:unhideWhenUsed="1"/>
@@ -5783,10 +7594,8 @@
     <w:lsdException w:name="Table Subtle 2" w:semiHidden="1" w:unhideWhenUsed="1"/>
     <w:lsdException w:name="Table Web 1" w:semiHidden="1" w:unhideWhenUsed="1"/>
     <w:lsdException w:name="Table Web 2" w:semiHidden="1" w:unhideWhenUsed="1"/>
-    <w:lsdException w:name="Table Web 3" w:semiHidden="1" w:unhideWhenUsed="1"/>
     <w:lsdException w:name="Balloon Text" w:semiHidden="1" w:unhideWhenUsed="1"/>
     <w:lsdException w:name="Table Grid" w:uiPriority="59"/>
-    <w:lsdException w:name="Table Theme" w:semiHidden="1" w:unhideWhenUsed="1"/>
     <w:lsdException w:name="Placeholder Text" w:semiHidden="1"/>
     <w:lsdException w:name="No Spacing" w:uiPriority="1" w:qFormat="1"/>
     <w:lsdException w:name="Light Shading" w:uiPriority="60"/>
@@ -6004,6 +7813,7 @@
     <w:lsdException w:name="List Table 7 Colorful Accent 6" w:uiPriority="52"/>
     <w:lsdException w:name="Mention" w:semiHidden="1" w:unhideWhenUsed="1"/>
     <w:lsdException w:name="Smart Hyperlink" w:semiHidden="1" w:unhideWhenUsed="1"/>
+    <w:lsdException w:name="Unresolved Mention" w:semiHidden="1" w:unhideWhenUsed="1"/>
   </w:latentStyles>
   <w:style w:type="paragraph" w:default="1" w:styleId="Normal">
     <w:name w:val="Normal"/>
@@ -6548,6 +8358,18 @@
       <w:szCs w:val="24"/>
     </w:rPr>
   </w:style>
+  <w:style w:type="character" w:styleId="UnresolvedMention">
+    <w:name w:val="Unresolved Mention"/>
+    <w:basedOn w:val="DefaultParagraphFont"/>
+    <w:uiPriority w:val="99"/>
+    <w:semiHidden/>
+    <w:unhideWhenUsed/>
+    <w:rsid w:val="00D255E0"/>
+    <w:rPr>
+      <w:color w:val="808080"/>
+      <w:shd w:val="clear" w:color="auto" w:fill="E6E6E6"/>
+    </w:rPr>
+  </w:style>
 </w:styles>
 </file>
 
@@ -6975,7 +8797,7 @@
 </file>
 
 <file path=customXml/itemProps1.xml><?xml version="1.0" encoding="utf-8"?>
-<ds:datastoreItem xmlns:ds="http://schemas.openxmlformats.org/officeDocument/2006/customXml" ds:itemID="{42FC4FF9-E60E-4BE3-970E-B53146D360FD}">
+<ds:datastoreItem xmlns:ds="http://schemas.openxmlformats.org/officeDocument/2006/customXml" ds:itemID="{F2F64ABE-084E-D848-B911-63F434FCBE50}">
   <ds:schemaRefs>
     <ds:schemaRef ds:uri="http://schemas.openxmlformats.org/officeDocument/2006/bibliography"/>
   </ds:schemaRefs>

</xml_diff>